<commit_message>
Elaborazione 4: Analisi, Progettazione
Elaborazione 4: Analisi, Progettazione.
Introduzione pattern GoF: Flyweight, Decorator.
</commit_message>
<xml_diff>
--- a/6.0 Ideazione - Aggiornamento/2022_01_04_UniCTest_Ideazione_revisione2.docx
+++ b/6.0 Ideazione - Aggiornamento/2022_01_04_UniCTest_Ideazione_revisione2.docx
@@ -6,9 +6,11 @@
       <w:pPr>
         <w:pStyle w:val="Titolo"/>
       </w:pPr>
+      <w:proofErr w:type="spellStart"/>
       <w:r>
         <w:t>UniCTest</w:t>
       </w:r>
+      <w:proofErr w:type="spellEnd"/>
     </w:p>
     <w:p>
       <w:pPr>
@@ -129,7 +131,7 @@
           <w:r>
             <w:fldChar w:fldCharType="separate"/>
           </w:r>
-          <w:hyperlink w:anchor="_Toc91836811" w:history="1">
+          <w:hyperlink w:anchor="_Toc94739343" w:history="1">
             <w:r>
               <w:rPr>
                 <w:rStyle w:val="Collegamentoipertestuale"/>
@@ -171,7 +173,7 @@
                 <w:noProof/>
                 <w:webHidden/>
               </w:rPr>
-              <w:instrText xml:space="preserve"> PAGEREF _Toc91836811 \h </w:instrText>
+              <w:instrText xml:space="preserve"> PAGEREF _Toc94739343 \h </w:instrText>
             </w:r>
             <w:r>
               <w:rPr>
@@ -215,7 +217,7 @@
               <w:lang w:eastAsia="it-IT"/>
             </w:rPr>
           </w:pPr>
-          <w:hyperlink w:anchor="_Toc91836812" w:history="1">
+          <w:hyperlink w:anchor="_Toc94739344" w:history="1">
             <w:r>
               <w:rPr>
                 <w:rStyle w:val="Collegamentoipertestuale"/>
@@ -236,7 +238,7 @@
                 <w:rStyle w:val="Collegamentoipertestuale"/>
                 <w:noProof/>
               </w:rPr>
-              <w:t>Scenario di sviluppo</w:t>
+              <w:t>Casi d’uso</w:t>
             </w:r>
             <w:r>
               <w:rPr>
@@ -257,93 +259,7 @@
                 <w:noProof/>
                 <w:webHidden/>
               </w:rPr>
-              <w:instrText xml:space="preserve"> PAGEREF _Toc91836812 \h </w:instrText>
-            </w:r>
-            <w:r>
-              <w:rPr>
-                <w:noProof/>
-                <w:webHidden/>
-              </w:rPr>
-            </w:r>
-            <w:r>
-              <w:rPr>
-                <w:noProof/>
-                <w:webHidden/>
-              </w:rPr>
-              <w:fldChar w:fldCharType="separate"/>
-            </w:r>
-            <w:r>
-              <w:rPr>
-                <w:noProof/>
-                <w:webHidden/>
-              </w:rPr>
-              <w:t>2</w:t>
-            </w:r>
-            <w:r>
-              <w:rPr>
-                <w:noProof/>
-                <w:webHidden/>
-              </w:rPr>
-              <w:fldChar w:fldCharType="end"/>
-            </w:r>
-          </w:hyperlink>
-        </w:p>
-        <w:p>
-          <w:pPr>
-            <w:pStyle w:val="Sommario1"/>
-            <w:tabs>
-              <w:tab w:val="left" w:pos="480"/>
-              <w:tab w:val="right" w:leader="dot" w:pos="9062"/>
-            </w:tabs>
-            <w:rPr>
-              <w:noProof/>
-              <w:sz w:val="22"/>
-              <w:lang w:eastAsia="it-IT"/>
-            </w:rPr>
-          </w:pPr>
-          <w:hyperlink w:anchor="_Toc91836813" w:history="1">
-            <w:r>
-              <w:rPr>
-                <w:rStyle w:val="Collegamentoipertestuale"/>
-                <w:noProof/>
-              </w:rPr>
-              <w:t>3</w:t>
-            </w:r>
-            <w:r>
-              <w:rPr>
-                <w:noProof/>
-                <w:sz w:val="22"/>
-                <w:lang w:eastAsia="it-IT"/>
-              </w:rPr>
-              <w:tab/>
-            </w:r>
-            <w:r>
-              <w:rPr>
-                <w:rStyle w:val="Collegamentoipertestuale"/>
-                <w:noProof/>
-              </w:rPr>
-              <w:t>Documento di visione</w:t>
-            </w:r>
-            <w:r>
-              <w:rPr>
-                <w:noProof/>
-                <w:webHidden/>
-              </w:rPr>
-              <w:tab/>
-            </w:r>
-            <w:r>
-              <w:rPr>
-                <w:noProof/>
-                <w:webHidden/>
-              </w:rPr>
-              <w:fldChar w:fldCharType="begin"/>
-            </w:r>
-            <w:r>
-              <w:rPr>
-                <w:noProof/>
-                <w:webHidden/>
-              </w:rPr>
-              <w:instrText xml:space="preserve"> PAGEREF _Toc91836813 \h </w:instrText>
+              <w:instrText xml:space="preserve"> PAGEREF _Toc94739344 \h </w:instrText>
             </w:r>
             <w:r>
               <w:rPr>
@@ -387,13 +303,13 @@
               <w:lang w:eastAsia="it-IT"/>
             </w:rPr>
           </w:pPr>
-          <w:hyperlink w:anchor="_Toc91836814" w:history="1">
+          <w:hyperlink w:anchor="_Toc94739345" w:history="1">
             <w:r>
               <w:rPr>
                 <w:rStyle w:val="Collegamentoipertestuale"/>
                 <w:noProof/>
               </w:rPr>
-              <w:t>3.1</w:t>
+              <w:t>2.1</w:t>
             </w:r>
             <w:r>
               <w:rPr>
@@ -408,7 +324,7 @@
                 <w:rStyle w:val="Collegamentoipertestuale"/>
                 <w:noProof/>
               </w:rPr>
-              <w:t>Introduzione</w:t>
+              <w:t>Obiettivi e casi d’uso</w:t>
             </w:r>
             <w:r>
               <w:rPr>
@@ -429,7 +345,7 @@
                 <w:noProof/>
                 <w:webHidden/>
               </w:rPr>
-              <w:instrText xml:space="preserve"> PAGEREF _Toc91836814 \h </w:instrText>
+              <w:instrText xml:space="preserve"> PAGEREF _Toc94739345 \h </w:instrText>
             </w:r>
             <w:r>
               <w:rPr>
@@ -473,13 +389,13 @@
               <w:lang w:eastAsia="it-IT"/>
             </w:rPr>
           </w:pPr>
-          <w:hyperlink w:anchor="_Toc91836815" w:history="1">
+          <w:hyperlink w:anchor="_Toc94739346" w:history="1">
             <w:r>
               <w:rPr>
                 <w:rStyle w:val="Collegamentoipertestuale"/>
                 <w:noProof/>
               </w:rPr>
-              <w:t>3.2</w:t>
+              <w:t>2.2</w:t>
             </w:r>
             <w:r>
               <w:rPr>
@@ -494,7 +410,7 @@
                 <w:rStyle w:val="Collegamentoipertestuale"/>
                 <w:noProof/>
               </w:rPr>
-              <w:t>Posizionamento</w:t>
+              <w:t>Casi d’uso</w:t>
             </w:r>
             <w:r>
               <w:rPr>
@@ -515,7 +431,7 @@
                 <w:noProof/>
                 <w:webHidden/>
               </w:rPr>
-              <w:instrText xml:space="preserve"> PAGEREF _Toc91836815 \h </w:instrText>
+              <w:instrText xml:space="preserve"> PAGEREF _Toc94739346 \h </w:instrText>
             </w:r>
             <w:r>
               <w:rPr>
@@ -536,1468 +452,6 @@
                 <w:webHidden/>
               </w:rPr>
               <w:t>3</w:t>
-            </w:r>
-            <w:r>
-              <w:rPr>
-                <w:noProof/>
-                <w:webHidden/>
-              </w:rPr>
-              <w:fldChar w:fldCharType="end"/>
-            </w:r>
-          </w:hyperlink>
-        </w:p>
-        <w:p>
-          <w:pPr>
-            <w:pStyle w:val="Sommario3"/>
-            <w:tabs>
-              <w:tab w:val="left" w:pos="1320"/>
-              <w:tab w:val="right" w:leader="dot" w:pos="9062"/>
-            </w:tabs>
-            <w:rPr>
-              <w:noProof/>
-              <w:sz w:val="22"/>
-              <w:lang w:eastAsia="it-IT"/>
-            </w:rPr>
-          </w:pPr>
-          <w:hyperlink w:anchor="_Toc91836816" w:history="1">
-            <w:r>
-              <w:rPr>
-                <w:rStyle w:val="Collegamentoipertestuale"/>
-                <w:noProof/>
-              </w:rPr>
-              <w:t>3.2.1</w:t>
-            </w:r>
-            <w:r>
-              <w:rPr>
-                <w:noProof/>
-                <w:sz w:val="22"/>
-                <w:lang w:eastAsia="it-IT"/>
-              </w:rPr>
-              <w:tab/>
-            </w:r>
-            <w:r>
-              <w:rPr>
-                <w:rStyle w:val="Collegamentoipertestuale"/>
-                <w:noProof/>
-              </w:rPr>
-              <w:t>Opportunità di business</w:t>
-            </w:r>
-            <w:r>
-              <w:rPr>
-                <w:noProof/>
-                <w:webHidden/>
-              </w:rPr>
-              <w:tab/>
-            </w:r>
-            <w:r>
-              <w:rPr>
-                <w:noProof/>
-                <w:webHidden/>
-              </w:rPr>
-              <w:fldChar w:fldCharType="begin"/>
-            </w:r>
-            <w:r>
-              <w:rPr>
-                <w:noProof/>
-                <w:webHidden/>
-              </w:rPr>
-              <w:instrText xml:space="preserve"> PAGEREF _Toc91836816 \h </w:instrText>
-            </w:r>
-            <w:r>
-              <w:rPr>
-                <w:noProof/>
-                <w:webHidden/>
-              </w:rPr>
-            </w:r>
-            <w:r>
-              <w:rPr>
-                <w:noProof/>
-                <w:webHidden/>
-              </w:rPr>
-              <w:fldChar w:fldCharType="separate"/>
-            </w:r>
-            <w:r>
-              <w:rPr>
-                <w:noProof/>
-                <w:webHidden/>
-              </w:rPr>
-              <w:t>3</w:t>
-            </w:r>
-            <w:r>
-              <w:rPr>
-                <w:noProof/>
-                <w:webHidden/>
-              </w:rPr>
-              <w:fldChar w:fldCharType="end"/>
-            </w:r>
-          </w:hyperlink>
-        </w:p>
-        <w:p>
-          <w:pPr>
-            <w:pStyle w:val="Sommario3"/>
-            <w:tabs>
-              <w:tab w:val="left" w:pos="1320"/>
-              <w:tab w:val="right" w:leader="dot" w:pos="9062"/>
-            </w:tabs>
-            <w:rPr>
-              <w:noProof/>
-              <w:sz w:val="22"/>
-              <w:lang w:eastAsia="it-IT"/>
-            </w:rPr>
-          </w:pPr>
-          <w:hyperlink w:anchor="_Toc91836817" w:history="1">
-            <w:r>
-              <w:rPr>
-                <w:rStyle w:val="Collegamentoipertestuale"/>
-                <w:noProof/>
-              </w:rPr>
-              <w:t>3.2.2</w:t>
-            </w:r>
-            <w:r>
-              <w:rPr>
-                <w:noProof/>
-                <w:sz w:val="22"/>
-                <w:lang w:eastAsia="it-IT"/>
-              </w:rPr>
-              <w:tab/>
-            </w:r>
-            <w:r>
-              <w:rPr>
-                <w:rStyle w:val="Collegamentoipertestuale"/>
-                <w:noProof/>
-              </w:rPr>
-              <w:t>Formulazione del problema</w:t>
-            </w:r>
-            <w:r>
-              <w:rPr>
-                <w:noProof/>
-                <w:webHidden/>
-              </w:rPr>
-              <w:tab/>
-            </w:r>
-            <w:r>
-              <w:rPr>
-                <w:noProof/>
-                <w:webHidden/>
-              </w:rPr>
-              <w:fldChar w:fldCharType="begin"/>
-            </w:r>
-            <w:r>
-              <w:rPr>
-                <w:noProof/>
-                <w:webHidden/>
-              </w:rPr>
-              <w:instrText xml:space="preserve"> PAGEREF _Toc91836817 \h </w:instrText>
-            </w:r>
-            <w:r>
-              <w:rPr>
-                <w:noProof/>
-                <w:webHidden/>
-              </w:rPr>
-            </w:r>
-            <w:r>
-              <w:rPr>
-                <w:noProof/>
-                <w:webHidden/>
-              </w:rPr>
-              <w:fldChar w:fldCharType="separate"/>
-            </w:r>
-            <w:r>
-              <w:rPr>
-                <w:noProof/>
-                <w:webHidden/>
-              </w:rPr>
-              <w:t>3</w:t>
-            </w:r>
-            <w:r>
-              <w:rPr>
-                <w:noProof/>
-                <w:webHidden/>
-              </w:rPr>
-              <w:fldChar w:fldCharType="end"/>
-            </w:r>
-          </w:hyperlink>
-        </w:p>
-        <w:p>
-          <w:pPr>
-            <w:pStyle w:val="Sommario3"/>
-            <w:tabs>
-              <w:tab w:val="left" w:pos="1320"/>
-              <w:tab w:val="right" w:leader="dot" w:pos="9062"/>
-            </w:tabs>
-            <w:rPr>
-              <w:noProof/>
-              <w:sz w:val="22"/>
-              <w:lang w:eastAsia="it-IT"/>
-            </w:rPr>
-          </w:pPr>
-          <w:hyperlink w:anchor="_Toc91836818" w:history="1">
-            <w:r>
-              <w:rPr>
-                <w:rStyle w:val="Collegamentoipertestuale"/>
-                <w:noProof/>
-              </w:rPr>
-              <w:t>3.2.3</w:t>
-            </w:r>
-            <w:r>
-              <w:rPr>
-                <w:noProof/>
-                <w:sz w:val="22"/>
-                <w:lang w:eastAsia="it-IT"/>
-              </w:rPr>
-              <w:tab/>
-            </w:r>
-            <w:r>
-              <w:rPr>
-                <w:rStyle w:val="Collegamentoipertestuale"/>
-                <w:noProof/>
-              </w:rPr>
-              <w:t>Formulazione della posizione del prodotto</w:t>
-            </w:r>
-            <w:r>
-              <w:rPr>
-                <w:noProof/>
-                <w:webHidden/>
-              </w:rPr>
-              <w:tab/>
-            </w:r>
-            <w:r>
-              <w:rPr>
-                <w:noProof/>
-                <w:webHidden/>
-              </w:rPr>
-              <w:fldChar w:fldCharType="begin"/>
-            </w:r>
-            <w:r>
-              <w:rPr>
-                <w:noProof/>
-                <w:webHidden/>
-              </w:rPr>
-              <w:instrText xml:space="preserve"> PAGEREF _Toc91836818 \h </w:instrText>
-            </w:r>
-            <w:r>
-              <w:rPr>
-                <w:noProof/>
-                <w:webHidden/>
-              </w:rPr>
-            </w:r>
-            <w:r>
-              <w:rPr>
-                <w:noProof/>
-                <w:webHidden/>
-              </w:rPr>
-              <w:fldChar w:fldCharType="separate"/>
-            </w:r>
-            <w:r>
-              <w:rPr>
-                <w:noProof/>
-                <w:webHidden/>
-              </w:rPr>
-              <w:t>3</w:t>
-            </w:r>
-            <w:r>
-              <w:rPr>
-                <w:noProof/>
-                <w:webHidden/>
-              </w:rPr>
-              <w:fldChar w:fldCharType="end"/>
-            </w:r>
-          </w:hyperlink>
-        </w:p>
-        <w:p>
-          <w:pPr>
-            <w:pStyle w:val="Sommario2"/>
-            <w:tabs>
-              <w:tab w:val="left" w:pos="880"/>
-              <w:tab w:val="right" w:leader="dot" w:pos="9062"/>
-            </w:tabs>
-            <w:rPr>
-              <w:noProof/>
-              <w:sz w:val="22"/>
-              <w:lang w:eastAsia="it-IT"/>
-            </w:rPr>
-          </w:pPr>
-          <w:hyperlink w:anchor="_Toc91836819" w:history="1">
-            <w:r>
-              <w:rPr>
-                <w:rStyle w:val="Collegamentoipertestuale"/>
-                <w:noProof/>
-              </w:rPr>
-              <w:t>3.3</w:t>
-            </w:r>
-            <w:r>
-              <w:rPr>
-                <w:noProof/>
-                <w:sz w:val="22"/>
-                <w:lang w:eastAsia="it-IT"/>
-              </w:rPr>
-              <w:tab/>
-            </w:r>
-            <w:r>
-              <w:rPr>
-                <w:rStyle w:val="Collegamentoipertestuale"/>
-                <w:noProof/>
-              </w:rPr>
-              <w:t>Descrizione delle parti interessate</w:t>
-            </w:r>
-            <w:r>
-              <w:rPr>
-                <w:noProof/>
-                <w:webHidden/>
-              </w:rPr>
-              <w:tab/>
-            </w:r>
-            <w:r>
-              <w:rPr>
-                <w:noProof/>
-                <w:webHidden/>
-              </w:rPr>
-              <w:fldChar w:fldCharType="begin"/>
-            </w:r>
-            <w:r>
-              <w:rPr>
-                <w:noProof/>
-                <w:webHidden/>
-              </w:rPr>
-              <w:instrText xml:space="preserve"> PAGEREF _Toc91836819 \h </w:instrText>
-            </w:r>
-            <w:r>
-              <w:rPr>
-                <w:noProof/>
-                <w:webHidden/>
-              </w:rPr>
-            </w:r>
-            <w:r>
-              <w:rPr>
-                <w:noProof/>
-                <w:webHidden/>
-              </w:rPr>
-              <w:fldChar w:fldCharType="separate"/>
-            </w:r>
-            <w:r>
-              <w:rPr>
-                <w:noProof/>
-                <w:webHidden/>
-              </w:rPr>
-              <w:t>3</w:t>
-            </w:r>
-            <w:r>
-              <w:rPr>
-                <w:noProof/>
-                <w:webHidden/>
-              </w:rPr>
-              <w:fldChar w:fldCharType="end"/>
-            </w:r>
-          </w:hyperlink>
-        </w:p>
-        <w:p>
-          <w:pPr>
-            <w:pStyle w:val="Sommario3"/>
-            <w:tabs>
-              <w:tab w:val="left" w:pos="1320"/>
-              <w:tab w:val="right" w:leader="dot" w:pos="9062"/>
-            </w:tabs>
-            <w:rPr>
-              <w:noProof/>
-              <w:sz w:val="22"/>
-              <w:lang w:eastAsia="it-IT"/>
-            </w:rPr>
-          </w:pPr>
-          <w:hyperlink w:anchor="_Toc91836820" w:history="1">
-            <w:r>
-              <w:rPr>
-                <w:rStyle w:val="Collegamentoipertestuale"/>
-                <w:noProof/>
-              </w:rPr>
-              <w:t>3.3.1</w:t>
-            </w:r>
-            <w:r>
-              <w:rPr>
-                <w:noProof/>
-                <w:sz w:val="22"/>
-                <w:lang w:eastAsia="it-IT"/>
-              </w:rPr>
-              <w:tab/>
-            </w:r>
-            <w:r>
-              <w:rPr>
-                <w:rStyle w:val="Collegamentoipertestuale"/>
-                <w:noProof/>
-              </w:rPr>
-              <w:t>Obiettivi a livello dell’utente</w:t>
-            </w:r>
-            <w:r>
-              <w:rPr>
-                <w:noProof/>
-                <w:webHidden/>
-              </w:rPr>
-              <w:tab/>
-            </w:r>
-            <w:r>
-              <w:rPr>
-                <w:noProof/>
-                <w:webHidden/>
-              </w:rPr>
-              <w:fldChar w:fldCharType="begin"/>
-            </w:r>
-            <w:r>
-              <w:rPr>
-                <w:noProof/>
-                <w:webHidden/>
-              </w:rPr>
-              <w:instrText xml:space="preserve"> PAGEREF _Toc91836820 \h </w:instrText>
-            </w:r>
-            <w:r>
-              <w:rPr>
-                <w:noProof/>
-                <w:webHidden/>
-              </w:rPr>
-            </w:r>
-            <w:r>
-              <w:rPr>
-                <w:noProof/>
-                <w:webHidden/>
-              </w:rPr>
-              <w:fldChar w:fldCharType="separate"/>
-            </w:r>
-            <w:r>
-              <w:rPr>
-                <w:noProof/>
-                <w:webHidden/>
-              </w:rPr>
-              <w:t>3</w:t>
-            </w:r>
-            <w:r>
-              <w:rPr>
-                <w:noProof/>
-                <w:webHidden/>
-              </w:rPr>
-              <w:fldChar w:fldCharType="end"/>
-            </w:r>
-          </w:hyperlink>
-        </w:p>
-        <w:p>
-          <w:pPr>
-            <w:pStyle w:val="Sommario2"/>
-            <w:tabs>
-              <w:tab w:val="left" w:pos="880"/>
-              <w:tab w:val="right" w:leader="dot" w:pos="9062"/>
-            </w:tabs>
-            <w:rPr>
-              <w:noProof/>
-              <w:sz w:val="22"/>
-              <w:lang w:eastAsia="it-IT"/>
-            </w:rPr>
-          </w:pPr>
-          <w:hyperlink w:anchor="_Toc91836821" w:history="1">
-            <w:r>
-              <w:rPr>
-                <w:rStyle w:val="Collegamentoipertestuale"/>
-                <w:noProof/>
-              </w:rPr>
-              <w:t>3.4</w:t>
-            </w:r>
-            <w:r>
-              <w:rPr>
-                <w:noProof/>
-                <w:sz w:val="22"/>
-                <w:lang w:eastAsia="it-IT"/>
-              </w:rPr>
-              <w:tab/>
-            </w:r>
-            <w:r>
-              <w:rPr>
-                <w:rStyle w:val="Collegamentoipertestuale"/>
-                <w:noProof/>
-              </w:rPr>
-              <w:t>Riepilogo delle caratteristiche del sistema</w:t>
-            </w:r>
-            <w:r>
-              <w:rPr>
-                <w:noProof/>
-                <w:webHidden/>
-              </w:rPr>
-              <w:tab/>
-            </w:r>
-            <w:r>
-              <w:rPr>
-                <w:noProof/>
-                <w:webHidden/>
-              </w:rPr>
-              <w:fldChar w:fldCharType="begin"/>
-            </w:r>
-            <w:r>
-              <w:rPr>
-                <w:noProof/>
-                <w:webHidden/>
-              </w:rPr>
-              <w:instrText xml:space="preserve"> PAGEREF _Toc91836821 \h </w:instrText>
-            </w:r>
-            <w:r>
-              <w:rPr>
-                <w:noProof/>
-                <w:webHidden/>
-              </w:rPr>
-            </w:r>
-            <w:r>
-              <w:rPr>
-                <w:noProof/>
-                <w:webHidden/>
-              </w:rPr>
-              <w:fldChar w:fldCharType="separate"/>
-            </w:r>
-            <w:r>
-              <w:rPr>
-                <w:noProof/>
-                <w:webHidden/>
-              </w:rPr>
-              <w:t>3</w:t>
-            </w:r>
-            <w:r>
-              <w:rPr>
-                <w:noProof/>
-                <w:webHidden/>
-              </w:rPr>
-              <w:fldChar w:fldCharType="end"/>
-            </w:r>
-          </w:hyperlink>
-        </w:p>
-        <w:p>
-          <w:pPr>
-            <w:pStyle w:val="Sommario1"/>
-            <w:tabs>
-              <w:tab w:val="left" w:pos="480"/>
-              <w:tab w:val="right" w:leader="dot" w:pos="9062"/>
-            </w:tabs>
-            <w:rPr>
-              <w:noProof/>
-              <w:sz w:val="22"/>
-              <w:lang w:eastAsia="it-IT"/>
-            </w:rPr>
-          </w:pPr>
-          <w:hyperlink w:anchor="_Toc91836822" w:history="1">
-            <w:r>
-              <w:rPr>
-                <w:rStyle w:val="Collegamentoipertestuale"/>
-                <w:noProof/>
-              </w:rPr>
-              <w:t>4</w:t>
-            </w:r>
-            <w:r>
-              <w:rPr>
-                <w:noProof/>
-                <w:sz w:val="22"/>
-                <w:lang w:eastAsia="it-IT"/>
-              </w:rPr>
-              <w:tab/>
-            </w:r>
-            <w:r>
-              <w:rPr>
-                <w:rStyle w:val="Collegamentoipertestuale"/>
-                <w:noProof/>
-              </w:rPr>
-              <w:t>Casi d’uso</w:t>
-            </w:r>
-            <w:r>
-              <w:rPr>
-                <w:noProof/>
-                <w:webHidden/>
-              </w:rPr>
-              <w:tab/>
-            </w:r>
-            <w:r>
-              <w:rPr>
-                <w:noProof/>
-                <w:webHidden/>
-              </w:rPr>
-              <w:fldChar w:fldCharType="begin"/>
-            </w:r>
-            <w:r>
-              <w:rPr>
-                <w:noProof/>
-                <w:webHidden/>
-              </w:rPr>
-              <w:instrText xml:space="preserve"> PAGEREF _Toc91836822 \h </w:instrText>
-            </w:r>
-            <w:r>
-              <w:rPr>
-                <w:noProof/>
-                <w:webHidden/>
-              </w:rPr>
-            </w:r>
-            <w:r>
-              <w:rPr>
-                <w:noProof/>
-                <w:webHidden/>
-              </w:rPr>
-              <w:fldChar w:fldCharType="separate"/>
-            </w:r>
-            <w:r>
-              <w:rPr>
-                <w:noProof/>
-                <w:webHidden/>
-              </w:rPr>
-              <w:t>4</w:t>
-            </w:r>
-            <w:r>
-              <w:rPr>
-                <w:noProof/>
-                <w:webHidden/>
-              </w:rPr>
-              <w:fldChar w:fldCharType="end"/>
-            </w:r>
-          </w:hyperlink>
-        </w:p>
-        <w:p>
-          <w:pPr>
-            <w:pStyle w:val="Sommario2"/>
-            <w:tabs>
-              <w:tab w:val="left" w:pos="880"/>
-              <w:tab w:val="right" w:leader="dot" w:pos="9062"/>
-            </w:tabs>
-            <w:rPr>
-              <w:noProof/>
-              <w:sz w:val="22"/>
-              <w:lang w:eastAsia="it-IT"/>
-            </w:rPr>
-          </w:pPr>
-          <w:hyperlink w:anchor="_Toc91836823" w:history="1">
-            <w:r>
-              <w:rPr>
-                <w:rStyle w:val="Collegamentoipertestuale"/>
-                <w:noProof/>
-              </w:rPr>
-              <w:t>4.1</w:t>
-            </w:r>
-            <w:r>
-              <w:rPr>
-                <w:noProof/>
-                <w:sz w:val="22"/>
-                <w:lang w:eastAsia="it-IT"/>
-              </w:rPr>
-              <w:tab/>
-            </w:r>
-            <w:r>
-              <w:rPr>
-                <w:rStyle w:val="Collegamentoipertestuale"/>
-                <w:noProof/>
-              </w:rPr>
-              <w:t>Requisiti</w:t>
-            </w:r>
-            <w:r>
-              <w:rPr>
-                <w:noProof/>
-                <w:webHidden/>
-              </w:rPr>
-              <w:tab/>
-            </w:r>
-            <w:r>
-              <w:rPr>
-                <w:noProof/>
-                <w:webHidden/>
-              </w:rPr>
-              <w:fldChar w:fldCharType="begin"/>
-            </w:r>
-            <w:r>
-              <w:rPr>
-                <w:noProof/>
-                <w:webHidden/>
-              </w:rPr>
-              <w:instrText xml:space="preserve"> PAGEREF _Toc91836823 \h </w:instrText>
-            </w:r>
-            <w:r>
-              <w:rPr>
-                <w:noProof/>
-                <w:webHidden/>
-              </w:rPr>
-            </w:r>
-            <w:r>
-              <w:rPr>
-                <w:noProof/>
-                <w:webHidden/>
-              </w:rPr>
-              <w:fldChar w:fldCharType="separate"/>
-            </w:r>
-            <w:r>
-              <w:rPr>
-                <w:noProof/>
-                <w:webHidden/>
-              </w:rPr>
-              <w:t>4</w:t>
-            </w:r>
-            <w:r>
-              <w:rPr>
-                <w:noProof/>
-                <w:webHidden/>
-              </w:rPr>
-              <w:fldChar w:fldCharType="end"/>
-            </w:r>
-          </w:hyperlink>
-        </w:p>
-        <w:p>
-          <w:pPr>
-            <w:pStyle w:val="Sommario2"/>
-            <w:tabs>
-              <w:tab w:val="left" w:pos="880"/>
-              <w:tab w:val="right" w:leader="dot" w:pos="9062"/>
-            </w:tabs>
-            <w:rPr>
-              <w:noProof/>
-              <w:sz w:val="22"/>
-              <w:lang w:eastAsia="it-IT"/>
-            </w:rPr>
-          </w:pPr>
-          <w:hyperlink w:anchor="_Toc91836824" w:history="1">
-            <w:r>
-              <w:rPr>
-                <w:rStyle w:val="Collegamentoipertestuale"/>
-                <w:noProof/>
-              </w:rPr>
-              <w:t>4.2</w:t>
-            </w:r>
-            <w:r>
-              <w:rPr>
-                <w:noProof/>
-                <w:sz w:val="22"/>
-                <w:lang w:eastAsia="it-IT"/>
-              </w:rPr>
-              <w:tab/>
-            </w:r>
-            <w:r>
-              <w:rPr>
-                <w:rStyle w:val="Collegamentoipertestuale"/>
-                <w:noProof/>
-              </w:rPr>
-              <w:t>Obiettivi e casi d’uso</w:t>
-            </w:r>
-            <w:r>
-              <w:rPr>
-                <w:noProof/>
-                <w:webHidden/>
-              </w:rPr>
-              <w:tab/>
-            </w:r>
-            <w:r>
-              <w:rPr>
-                <w:noProof/>
-                <w:webHidden/>
-              </w:rPr>
-              <w:fldChar w:fldCharType="begin"/>
-            </w:r>
-            <w:r>
-              <w:rPr>
-                <w:noProof/>
-                <w:webHidden/>
-              </w:rPr>
-              <w:instrText xml:space="preserve"> PAGEREF _Toc91836824 \h </w:instrText>
-            </w:r>
-            <w:r>
-              <w:rPr>
-                <w:noProof/>
-                <w:webHidden/>
-              </w:rPr>
-            </w:r>
-            <w:r>
-              <w:rPr>
-                <w:noProof/>
-                <w:webHidden/>
-              </w:rPr>
-              <w:fldChar w:fldCharType="separate"/>
-            </w:r>
-            <w:r>
-              <w:rPr>
-                <w:noProof/>
-                <w:webHidden/>
-              </w:rPr>
-              <w:t>4</w:t>
-            </w:r>
-            <w:r>
-              <w:rPr>
-                <w:noProof/>
-                <w:webHidden/>
-              </w:rPr>
-              <w:fldChar w:fldCharType="end"/>
-            </w:r>
-          </w:hyperlink>
-        </w:p>
-        <w:p>
-          <w:pPr>
-            <w:pStyle w:val="Sommario2"/>
-            <w:tabs>
-              <w:tab w:val="left" w:pos="880"/>
-              <w:tab w:val="right" w:leader="dot" w:pos="9062"/>
-            </w:tabs>
-            <w:rPr>
-              <w:noProof/>
-              <w:sz w:val="22"/>
-              <w:lang w:eastAsia="it-IT"/>
-            </w:rPr>
-          </w:pPr>
-          <w:hyperlink w:anchor="_Toc91836825" w:history="1">
-            <w:r>
-              <w:rPr>
-                <w:rStyle w:val="Collegamentoipertestuale"/>
-                <w:noProof/>
-              </w:rPr>
-              <w:t>4.3</w:t>
-            </w:r>
-            <w:r>
-              <w:rPr>
-                <w:noProof/>
-                <w:sz w:val="22"/>
-                <w:lang w:eastAsia="it-IT"/>
-              </w:rPr>
-              <w:tab/>
-            </w:r>
-            <w:r>
-              <w:rPr>
-                <w:rStyle w:val="Collegamentoipertestuale"/>
-                <w:noProof/>
-              </w:rPr>
-              <w:t>Casi d’uso</w:t>
-            </w:r>
-            <w:r>
-              <w:rPr>
-                <w:noProof/>
-                <w:webHidden/>
-              </w:rPr>
-              <w:tab/>
-            </w:r>
-            <w:r>
-              <w:rPr>
-                <w:noProof/>
-                <w:webHidden/>
-              </w:rPr>
-              <w:fldChar w:fldCharType="begin"/>
-            </w:r>
-            <w:r>
-              <w:rPr>
-                <w:noProof/>
-                <w:webHidden/>
-              </w:rPr>
-              <w:instrText xml:space="preserve"> PAGEREF _Toc91836825 \h </w:instrText>
-            </w:r>
-            <w:r>
-              <w:rPr>
-                <w:noProof/>
-                <w:webHidden/>
-              </w:rPr>
-            </w:r>
-            <w:r>
-              <w:rPr>
-                <w:noProof/>
-                <w:webHidden/>
-              </w:rPr>
-              <w:fldChar w:fldCharType="separate"/>
-            </w:r>
-            <w:r>
-              <w:rPr>
-                <w:noProof/>
-                <w:webHidden/>
-              </w:rPr>
-              <w:t>5</w:t>
-            </w:r>
-            <w:r>
-              <w:rPr>
-                <w:noProof/>
-                <w:webHidden/>
-              </w:rPr>
-              <w:fldChar w:fldCharType="end"/>
-            </w:r>
-          </w:hyperlink>
-        </w:p>
-        <w:p>
-          <w:pPr>
-            <w:pStyle w:val="Sommario1"/>
-            <w:tabs>
-              <w:tab w:val="left" w:pos="480"/>
-              <w:tab w:val="right" w:leader="dot" w:pos="9062"/>
-            </w:tabs>
-            <w:rPr>
-              <w:noProof/>
-              <w:sz w:val="22"/>
-              <w:lang w:eastAsia="it-IT"/>
-            </w:rPr>
-          </w:pPr>
-          <w:hyperlink w:anchor="_Toc91836826" w:history="1">
-            <w:r>
-              <w:rPr>
-                <w:rStyle w:val="Collegamentoipertestuale"/>
-                <w:noProof/>
-              </w:rPr>
-              <w:t>5</w:t>
-            </w:r>
-            <w:r>
-              <w:rPr>
-                <w:noProof/>
-                <w:sz w:val="22"/>
-                <w:lang w:eastAsia="it-IT"/>
-              </w:rPr>
-              <w:tab/>
-            </w:r>
-            <w:r>
-              <w:rPr>
-                <w:rStyle w:val="Collegamentoipertestuale"/>
-                <w:noProof/>
-              </w:rPr>
-              <w:t>Regole di dominio</w:t>
-            </w:r>
-            <w:r>
-              <w:rPr>
-                <w:noProof/>
-                <w:webHidden/>
-              </w:rPr>
-              <w:tab/>
-            </w:r>
-            <w:r>
-              <w:rPr>
-                <w:noProof/>
-                <w:webHidden/>
-              </w:rPr>
-              <w:fldChar w:fldCharType="begin"/>
-            </w:r>
-            <w:r>
-              <w:rPr>
-                <w:noProof/>
-                <w:webHidden/>
-              </w:rPr>
-              <w:instrText xml:space="preserve"> PAGEREF _Toc91836826 \h </w:instrText>
-            </w:r>
-            <w:r>
-              <w:rPr>
-                <w:noProof/>
-                <w:webHidden/>
-              </w:rPr>
-            </w:r>
-            <w:r>
-              <w:rPr>
-                <w:noProof/>
-                <w:webHidden/>
-              </w:rPr>
-              <w:fldChar w:fldCharType="separate"/>
-            </w:r>
-            <w:r>
-              <w:rPr>
-                <w:noProof/>
-                <w:webHidden/>
-              </w:rPr>
-              <w:t>11</w:t>
-            </w:r>
-            <w:r>
-              <w:rPr>
-                <w:noProof/>
-                <w:webHidden/>
-              </w:rPr>
-              <w:fldChar w:fldCharType="end"/>
-            </w:r>
-          </w:hyperlink>
-        </w:p>
-        <w:p>
-          <w:pPr>
-            <w:pStyle w:val="Sommario1"/>
-            <w:tabs>
-              <w:tab w:val="left" w:pos="480"/>
-              <w:tab w:val="right" w:leader="dot" w:pos="9062"/>
-            </w:tabs>
-            <w:rPr>
-              <w:noProof/>
-              <w:sz w:val="22"/>
-              <w:lang w:eastAsia="it-IT"/>
-            </w:rPr>
-          </w:pPr>
-          <w:hyperlink w:anchor="_Toc91836827" w:history="1">
-            <w:r>
-              <w:rPr>
-                <w:rStyle w:val="Collegamentoipertestuale"/>
-                <w:noProof/>
-              </w:rPr>
-              <w:t>6</w:t>
-            </w:r>
-            <w:r>
-              <w:rPr>
-                <w:noProof/>
-                <w:sz w:val="22"/>
-                <w:lang w:eastAsia="it-IT"/>
-              </w:rPr>
-              <w:tab/>
-            </w:r>
-            <w:r>
-              <w:rPr>
-                <w:rStyle w:val="Collegamentoipertestuale"/>
-                <w:noProof/>
-              </w:rPr>
-              <w:t>Specifiche supplementari</w:t>
-            </w:r>
-            <w:r>
-              <w:rPr>
-                <w:noProof/>
-                <w:webHidden/>
-              </w:rPr>
-              <w:tab/>
-            </w:r>
-            <w:r>
-              <w:rPr>
-                <w:noProof/>
-                <w:webHidden/>
-              </w:rPr>
-              <w:fldChar w:fldCharType="begin"/>
-            </w:r>
-            <w:r>
-              <w:rPr>
-                <w:noProof/>
-                <w:webHidden/>
-              </w:rPr>
-              <w:instrText xml:space="preserve"> PAGEREF _Toc91836827 \h </w:instrText>
-            </w:r>
-            <w:r>
-              <w:rPr>
-                <w:noProof/>
-                <w:webHidden/>
-              </w:rPr>
-            </w:r>
-            <w:r>
-              <w:rPr>
-                <w:noProof/>
-                <w:webHidden/>
-              </w:rPr>
-              <w:fldChar w:fldCharType="separate"/>
-            </w:r>
-            <w:r>
-              <w:rPr>
-                <w:noProof/>
-                <w:webHidden/>
-              </w:rPr>
-              <w:t>13</w:t>
-            </w:r>
-            <w:r>
-              <w:rPr>
-                <w:noProof/>
-                <w:webHidden/>
-              </w:rPr>
-              <w:fldChar w:fldCharType="end"/>
-            </w:r>
-          </w:hyperlink>
-        </w:p>
-        <w:p>
-          <w:pPr>
-            <w:pStyle w:val="Sommario2"/>
-            <w:tabs>
-              <w:tab w:val="left" w:pos="880"/>
-              <w:tab w:val="right" w:leader="dot" w:pos="9062"/>
-            </w:tabs>
-            <w:rPr>
-              <w:noProof/>
-              <w:sz w:val="22"/>
-              <w:lang w:eastAsia="it-IT"/>
-            </w:rPr>
-          </w:pPr>
-          <w:hyperlink w:anchor="_Toc91836828" w:history="1">
-            <w:r>
-              <w:rPr>
-                <w:rStyle w:val="Collegamentoipertestuale"/>
-                <w:noProof/>
-              </w:rPr>
-              <w:t>6.1</w:t>
-            </w:r>
-            <w:r>
-              <w:rPr>
-                <w:noProof/>
-                <w:sz w:val="22"/>
-                <w:lang w:eastAsia="it-IT"/>
-              </w:rPr>
-              <w:tab/>
-            </w:r>
-            <w:r>
-              <w:rPr>
-                <w:rStyle w:val="Collegamentoipertestuale"/>
-                <w:noProof/>
-              </w:rPr>
-              <w:t>Introduzione</w:t>
-            </w:r>
-            <w:r>
-              <w:rPr>
-                <w:noProof/>
-                <w:webHidden/>
-              </w:rPr>
-              <w:tab/>
-            </w:r>
-            <w:r>
-              <w:rPr>
-                <w:noProof/>
-                <w:webHidden/>
-              </w:rPr>
-              <w:fldChar w:fldCharType="begin"/>
-            </w:r>
-            <w:r>
-              <w:rPr>
-                <w:noProof/>
-                <w:webHidden/>
-              </w:rPr>
-              <w:instrText xml:space="preserve"> PAGEREF _Toc91836828 \h </w:instrText>
-            </w:r>
-            <w:r>
-              <w:rPr>
-                <w:noProof/>
-                <w:webHidden/>
-              </w:rPr>
-            </w:r>
-            <w:r>
-              <w:rPr>
-                <w:noProof/>
-                <w:webHidden/>
-              </w:rPr>
-              <w:fldChar w:fldCharType="separate"/>
-            </w:r>
-            <w:r>
-              <w:rPr>
-                <w:noProof/>
-                <w:webHidden/>
-              </w:rPr>
-              <w:t>13</w:t>
-            </w:r>
-            <w:r>
-              <w:rPr>
-                <w:noProof/>
-                <w:webHidden/>
-              </w:rPr>
-              <w:fldChar w:fldCharType="end"/>
-            </w:r>
-          </w:hyperlink>
-        </w:p>
-        <w:p>
-          <w:pPr>
-            <w:pStyle w:val="Sommario2"/>
-            <w:tabs>
-              <w:tab w:val="left" w:pos="880"/>
-              <w:tab w:val="right" w:leader="dot" w:pos="9062"/>
-            </w:tabs>
-            <w:rPr>
-              <w:noProof/>
-              <w:sz w:val="22"/>
-              <w:lang w:eastAsia="it-IT"/>
-            </w:rPr>
-          </w:pPr>
-          <w:hyperlink w:anchor="_Toc91836829" w:history="1">
-            <w:r>
-              <w:rPr>
-                <w:rStyle w:val="Collegamentoipertestuale"/>
-                <w:noProof/>
-              </w:rPr>
-              <w:t>6.2</w:t>
-            </w:r>
-            <w:r>
-              <w:rPr>
-                <w:noProof/>
-                <w:sz w:val="22"/>
-                <w:lang w:eastAsia="it-IT"/>
-              </w:rPr>
-              <w:tab/>
-            </w:r>
-            <w:r>
-              <w:rPr>
-                <w:rStyle w:val="Collegamentoipertestuale"/>
-                <w:noProof/>
-              </w:rPr>
-              <w:t>Interfacce</w:t>
-            </w:r>
-            <w:r>
-              <w:rPr>
-                <w:noProof/>
-                <w:webHidden/>
-              </w:rPr>
-              <w:tab/>
-            </w:r>
-            <w:r>
-              <w:rPr>
-                <w:noProof/>
-                <w:webHidden/>
-              </w:rPr>
-              <w:fldChar w:fldCharType="begin"/>
-            </w:r>
-            <w:r>
-              <w:rPr>
-                <w:noProof/>
-                <w:webHidden/>
-              </w:rPr>
-              <w:instrText xml:space="preserve"> PAGEREF _Toc91836829 \h </w:instrText>
-            </w:r>
-            <w:r>
-              <w:rPr>
-                <w:noProof/>
-                <w:webHidden/>
-              </w:rPr>
-            </w:r>
-            <w:r>
-              <w:rPr>
-                <w:noProof/>
-                <w:webHidden/>
-              </w:rPr>
-              <w:fldChar w:fldCharType="separate"/>
-            </w:r>
-            <w:r>
-              <w:rPr>
-                <w:noProof/>
-                <w:webHidden/>
-              </w:rPr>
-              <w:t>13</w:t>
-            </w:r>
-            <w:r>
-              <w:rPr>
-                <w:noProof/>
-                <w:webHidden/>
-              </w:rPr>
-              <w:fldChar w:fldCharType="end"/>
-            </w:r>
-          </w:hyperlink>
-        </w:p>
-        <w:p>
-          <w:pPr>
-            <w:pStyle w:val="Sommario3"/>
-            <w:tabs>
-              <w:tab w:val="left" w:pos="1320"/>
-              <w:tab w:val="right" w:leader="dot" w:pos="9062"/>
-            </w:tabs>
-            <w:rPr>
-              <w:noProof/>
-              <w:sz w:val="22"/>
-              <w:lang w:eastAsia="it-IT"/>
-            </w:rPr>
-          </w:pPr>
-          <w:hyperlink w:anchor="_Toc91836830" w:history="1">
-            <w:r>
-              <w:rPr>
-                <w:rStyle w:val="Collegamentoipertestuale"/>
-                <w:noProof/>
-              </w:rPr>
-              <w:t>6.2.1</w:t>
-            </w:r>
-            <w:r>
-              <w:rPr>
-                <w:noProof/>
-                <w:sz w:val="22"/>
-                <w:lang w:eastAsia="it-IT"/>
-              </w:rPr>
-              <w:tab/>
-            </w:r>
-            <w:r>
-              <w:rPr>
-                <w:rStyle w:val="Collegamentoipertestuale"/>
-                <w:noProof/>
-              </w:rPr>
-              <w:t>Hardware</w:t>
-            </w:r>
-            <w:r>
-              <w:rPr>
-                <w:noProof/>
-                <w:webHidden/>
-              </w:rPr>
-              <w:tab/>
-            </w:r>
-            <w:r>
-              <w:rPr>
-                <w:noProof/>
-                <w:webHidden/>
-              </w:rPr>
-              <w:fldChar w:fldCharType="begin"/>
-            </w:r>
-            <w:r>
-              <w:rPr>
-                <w:noProof/>
-                <w:webHidden/>
-              </w:rPr>
-              <w:instrText xml:space="preserve"> PAGEREF _Toc91836830 \h </w:instrText>
-            </w:r>
-            <w:r>
-              <w:rPr>
-                <w:noProof/>
-                <w:webHidden/>
-              </w:rPr>
-            </w:r>
-            <w:r>
-              <w:rPr>
-                <w:noProof/>
-                <w:webHidden/>
-              </w:rPr>
-              <w:fldChar w:fldCharType="separate"/>
-            </w:r>
-            <w:r>
-              <w:rPr>
-                <w:noProof/>
-                <w:webHidden/>
-              </w:rPr>
-              <w:t>13</w:t>
-            </w:r>
-            <w:r>
-              <w:rPr>
-                <w:noProof/>
-                <w:webHidden/>
-              </w:rPr>
-              <w:fldChar w:fldCharType="end"/>
-            </w:r>
-          </w:hyperlink>
-        </w:p>
-        <w:p>
-          <w:pPr>
-            <w:pStyle w:val="Sommario3"/>
-            <w:tabs>
-              <w:tab w:val="left" w:pos="1320"/>
-              <w:tab w:val="right" w:leader="dot" w:pos="9062"/>
-            </w:tabs>
-            <w:rPr>
-              <w:noProof/>
-              <w:sz w:val="22"/>
-              <w:lang w:eastAsia="it-IT"/>
-            </w:rPr>
-          </w:pPr>
-          <w:hyperlink w:anchor="_Toc91836831" w:history="1">
-            <w:r>
-              <w:rPr>
-                <w:rStyle w:val="Collegamentoipertestuale"/>
-                <w:noProof/>
-              </w:rPr>
-              <w:t>6.2.2</w:t>
-            </w:r>
-            <w:r>
-              <w:rPr>
-                <w:noProof/>
-                <w:sz w:val="22"/>
-                <w:lang w:eastAsia="it-IT"/>
-              </w:rPr>
-              <w:tab/>
-            </w:r>
-            <w:r>
-              <w:rPr>
-                <w:rStyle w:val="Collegamentoipertestuale"/>
-                <w:noProof/>
-              </w:rPr>
-              <w:t>Software</w:t>
-            </w:r>
-            <w:r>
-              <w:rPr>
-                <w:noProof/>
-                <w:webHidden/>
-              </w:rPr>
-              <w:tab/>
-            </w:r>
-            <w:r>
-              <w:rPr>
-                <w:noProof/>
-                <w:webHidden/>
-              </w:rPr>
-              <w:fldChar w:fldCharType="begin"/>
-            </w:r>
-            <w:r>
-              <w:rPr>
-                <w:noProof/>
-                <w:webHidden/>
-              </w:rPr>
-              <w:instrText xml:space="preserve"> PAGEREF _Toc91836831 \h </w:instrText>
-            </w:r>
-            <w:r>
-              <w:rPr>
-                <w:noProof/>
-                <w:webHidden/>
-              </w:rPr>
-            </w:r>
-            <w:r>
-              <w:rPr>
-                <w:noProof/>
-                <w:webHidden/>
-              </w:rPr>
-              <w:fldChar w:fldCharType="separate"/>
-            </w:r>
-            <w:r>
-              <w:rPr>
-                <w:noProof/>
-                <w:webHidden/>
-              </w:rPr>
-              <w:t>13</w:t>
-            </w:r>
-            <w:r>
-              <w:rPr>
-                <w:noProof/>
-                <w:webHidden/>
-              </w:rPr>
-              <w:fldChar w:fldCharType="end"/>
-            </w:r>
-          </w:hyperlink>
-        </w:p>
-        <w:p>
-          <w:pPr>
-            <w:pStyle w:val="Sommario1"/>
-            <w:tabs>
-              <w:tab w:val="left" w:pos="480"/>
-              <w:tab w:val="right" w:leader="dot" w:pos="9062"/>
-            </w:tabs>
-            <w:rPr>
-              <w:noProof/>
-              <w:sz w:val="22"/>
-              <w:lang w:eastAsia="it-IT"/>
-            </w:rPr>
-          </w:pPr>
-          <w:hyperlink w:anchor="_Toc91836832" w:history="1">
-            <w:r>
-              <w:rPr>
-                <w:rStyle w:val="Collegamentoipertestuale"/>
-                <w:noProof/>
-              </w:rPr>
-              <w:t>7</w:t>
-            </w:r>
-            <w:r>
-              <w:rPr>
-                <w:noProof/>
-                <w:sz w:val="22"/>
-                <w:lang w:eastAsia="it-IT"/>
-              </w:rPr>
-              <w:tab/>
-            </w:r>
-            <w:r>
-              <w:rPr>
-                <w:rStyle w:val="Collegamentoipertestuale"/>
-                <w:noProof/>
-              </w:rPr>
-              <w:t>Glossario</w:t>
-            </w:r>
-            <w:r>
-              <w:rPr>
-                <w:noProof/>
-                <w:webHidden/>
-              </w:rPr>
-              <w:tab/>
-            </w:r>
-            <w:r>
-              <w:rPr>
-                <w:noProof/>
-                <w:webHidden/>
-              </w:rPr>
-              <w:fldChar w:fldCharType="begin"/>
-            </w:r>
-            <w:r>
-              <w:rPr>
-                <w:noProof/>
-                <w:webHidden/>
-              </w:rPr>
-              <w:instrText xml:space="preserve"> PAGEREF _Toc91836832 \h </w:instrText>
-            </w:r>
-            <w:r>
-              <w:rPr>
-                <w:noProof/>
-                <w:webHidden/>
-              </w:rPr>
-            </w:r>
-            <w:r>
-              <w:rPr>
-                <w:noProof/>
-                <w:webHidden/>
-              </w:rPr>
-              <w:fldChar w:fldCharType="separate"/>
-            </w:r>
-            <w:r>
-              <w:rPr>
-                <w:noProof/>
-                <w:webHidden/>
-              </w:rPr>
-              <w:t>13</w:t>
             </w:r>
             <w:r>
               <w:rPr>
@@ -2039,7 +493,7 @@
       <w:pPr>
         <w:pStyle w:val="Titolo1"/>
       </w:pPr>
-      <w:bookmarkStart w:id="0" w:name="_Toc91836811"/>
+      <w:bookmarkStart w:id="0" w:name="_Toc94739343"/>
       <w:r>
         <w:lastRenderedPageBreak/>
         <w:t>Versione</w:t>
@@ -2178,7 +632,7 @@
         <w:pStyle w:val="Titolo1"/>
       </w:pPr>
       <w:bookmarkStart w:id="1" w:name="_Ref90840122"/>
-      <w:bookmarkStart w:id="2" w:name="_Toc91836822"/>
+      <w:bookmarkStart w:id="2" w:name="_Toc94739344"/>
       <w:r>
         <w:t>Casi d’uso</w:t>
       </w:r>
@@ -2189,7 +643,7 @@
       <w:pPr>
         <w:pStyle w:val="Titolo2"/>
       </w:pPr>
-      <w:bookmarkStart w:id="3" w:name="_Toc91836824"/>
+      <w:bookmarkStart w:id="3" w:name="_Toc94739345"/>
       <w:r>
         <w:t>Obiettivi e casi d’uso</w:t>
       </w:r>
@@ -3100,7 +1554,7 @@
       <w:pPr>
         <w:pStyle w:val="Titolo2"/>
       </w:pPr>
-      <w:bookmarkStart w:id="4" w:name="_Toc91836825"/>
+      <w:bookmarkStart w:id="4" w:name="_Toc94739346"/>
       <w:r>
         <w:t>Casi d’uso</w:t>
       </w:r>
@@ -3114,9 +1568,7 @@
     <w:p>
       <w:pPr>
         <w:rPr>
-          <w:b/>
-          <w:bCs/>
-          <w:color w:val="034A90" w:themeColor="text1"/>
+          <w:rStyle w:val="Enfasigrassetto"/>
         </w:rPr>
       </w:pPr>
       <w:r>
@@ -3144,6 +1596,43 @@
         <w:t>Crea template di test personalizzato</w:t>
       </w:r>
     </w:p>
+    <w:p>
+      <w:r>
+        <w:rPr>
+          <w:b/>
+          <w:bCs/>
+        </w:rPr>
+        <w:t>Nota</w:t>
+      </w:r>
+      <w:r>
+        <w:rPr>
+          <w:b/>
+          <w:bCs/>
+        </w:rPr>
+        <w:t xml:space="preserve"> del cliente</w:t>
+      </w:r>
+      <w:r>
+        <w:rPr>
+          <w:b/>
+          <w:bCs/>
+        </w:rPr>
+        <w:t>:</w:t>
+      </w:r>
+      <w:r>
+        <w:t xml:space="preserve"> il Tutor che ha le autorizzazioni per creare un template di test personalizzato è un Tutor di simulazione. </w:t>
+      </w:r>
+      <w:r>
+        <w:t>Il Tutor di simulazione ha diritti maggiori rispetto ad un Tutor classico, i</w:t>
+      </w:r>
+      <w:r>
+        <w:t>nfatti, il test generato potrà contenere quesiti di diverse materie, non necessariamente insegnate dal Tutor che crea il test. I diritti di Tutor di simulazione potranno essere assegnati o rimossi a qualunque Tutor in qualunque momento.</w:t>
+      </w:r>
+    </w:p>
+    <w:p>
+      <w:r>
+        <w:t>Per brevità, nel caso d’uso, ci si riferirà al Tutor di simulazione semplicemente come Tutor.</w:t>
+      </w:r>
+    </w:p>
     <w:tbl>
       <w:tblPr>
         <w:tblStyle w:val="Tabellasemplice-2"/>
@@ -3178,7 +1667,13 @@
               <w:cnfStyle w:val="100000000000" w:firstRow="1" w:lastRow="0" w:firstColumn="0" w:lastColumn="0" w:oddVBand="0" w:evenVBand="0" w:oddHBand="0" w:evenHBand="0" w:firstRowFirstColumn="0" w:firstRowLastColumn="0" w:lastRowFirstColumn="0" w:lastRowLastColumn="0"/>
             </w:pPr>
             <w:r>
-              <w:t>UC2: Crea template di test personalizzato</w:t>
+              <w:t>UC2</w:t>
+            </w:r>
+            <w:r>
+              <w:t>/T</w:t>
+            </w:r>
+            <w:r>
+              <w:t>: Crea template di test personalizzato</w:t>
             </w:r>
           </w:p>
         </w:tc>
@@ -3207,8 +1702,13 @@
               <w:cnfStyle w:val="000000100000" w:firstRow="0" w:lastRow="0" w:firstColumn="0" w:lastColumn="0" w:oddVBand="0" w:evenVBand="0" w:oddHBand="1" w:evenHBand="0" w:firstRowFirstColumn="0" w:firstRowLastColumn="0" w:lastRowFirstColumn="0" w:lastRowLastColumn="0"/>
             </w:pPr>
             <w:r>
-              <w:t>Applicazione UniCTest</w:t>
-            </w:r>
+              <w:t xml:space="preserve">Applicazione </w:t>
+            </w:r>
+            <w:proofErr w:type="spellStart"/>
+            <w:r>
+              <w:t>UniCTest</w:t>
+            </w:r>
+            <w:proofErr w:type="spellEnd"/>
           </w:p>
         </w:tc>
       </w:tr>
@@ -3291,7 +1791,19 @@
               <w:t>Tutor</w:t>
             </w:r>
             <w:r>
-              <w:t>: vuole effettuare simulazioni personalizzate, quindi decide di creare un nuovo template.</w:t>
+              <w:t xml:space="preserve">: vuole </w:t>
+            </w:r>
+            <w:r>
+              <w:t>creare</w:t>
+            </w:r>
+            <w:r>
+              <w:t xml:space="preserve"> simulazioni personalizzate</w:t>
+            </w:r>
+            <w:r>
+              <w:t xml:space="preserve"> per gli Studenti</w:t>
+            </w:r>
+            <w:r>
+              <w:t>, quindi decide di creare un nuovo template.</w:t>
             </w:r>
           </w:p>
         </w:tc>
@@ -3458,6 +1970,7 @@
               <w:cnfStyle w:val="000000100000" w:firstRow="0" w:lastRow="0" w:firstColumn="0" w:lastColumn="0" w:oddVBand="0" w:evenVBand="0" w:oddHBand="1" w:evenHBand="0" w:firstRowFirstColumn="0" w:firstRowLastColumn="0" w:lastRowFirstColumn="0" w:lastRowLastColumn="0"/>
             </w:pPr>
             <w:r>
+              <w:lastRenderedPageBreak/>
               <w:t>il formato dei quesiti (cioè il numero di risposte e il numero di risposte corrette per quesito)</w:t>
             </w:r>
           </w:p>
@@ -3512,7 +2025,6 @@
               <w:cnfStyle w:val="000000100000" w:firstRow="0" w:lastRow="0" w:firstColumn="0" w:lastColumn="0" w:oddVBand="0" w:evenVBand="0" w:oddHBand="1" w:evenHBand="0" w:firstRowFirstColumn="0" w:firstRowLastColumn="0" w:lastRowFirstColumn="0" w:lastRowLastColumn="0"/>
             </w:pPr>
             <w:r>
-              <w:lastRenderedPageBreak/>
               <w:t>4</w:t>
             </w:r>
             <w:r>
@@ -3930,6 +2442,616 @@
         <w:t>. Il Tutor apporta le modifiche e il template aggiornato viene salvato nel Sistema.</w:t>
       </w:r>
     </w:p>
+    <w:p/>
+    <w:p>
+      <w:pPr>
+        <w:rPr>
+          <w:rStyle w:val="Enfasigrassetto"/>
+        </w:rPr>
+      </w:pPr>
+      <w:r>
+        <w:rPr>
+          <w:rStyle w:val="Enfasigrassetto"/>
+        </w:rPr>
+        <w:t xml:space="preserve">UC2/A. </w:t>
+      </w:r>
+      <w:r>
+        <w:rPr>
+          <w:rStyle w:val="Enfasigrassetto"/>
+        </w:rPr>
+        <w:t xml:space="preserve">Crea template di test </w:t>
+      </w:r>
+      <w:r>
+        <w:rPr>
+          <w:rStyle w:val="Enfasigrassetto"/>
+        </w:rPr>
+        <w:t>ufficiale</w:t>
+      </w:r>
+    </w:p>
+    <w:p>
+      <w:r>
+        <w:rPr>
+          <w:b/>
+          <w:bCs/>
+        </w:rPr>
+        <w:t>Nota del cliente:</w:t>
+      </w:r>
+      <w:r>
+        <w:t xml:space="preserve"> l’Amministratore è un Tutor con diritti maggiori rispetto ad un Tutor classico. L’Amministratore, oltre a insegnare materie (dunque inserire nuovi quesiti), può anche inserire nuovi Tutor nel Sistema, oltre che inserire Studenti e template ufficiali. I diritti di Amministratore potranno essere assegnati o rimossi a qualunque Tutor in qualunque momento.</w:t>
+      </w:r>
+    </w:p>
+    <w:p>
+      <w:r>
+        <w:t>Nel caso d’uso e in generale ci si riferirà al Tutor con i diritti di Amministratore semplicemente come Amministratore.</w:t>
+      </w:r>
+    </w:p>
+    <w:tbl>
+      <w:tblPr>
+        <w:tblStyle w:val="Tabellasemplice-2"/>
+        <w:tblW w:w="0" w:type="auto"/>
+        <w:tblLook w:val="04A0" w:firstRow="1" w:lastRow="0" w:firstColumn="1" w:lastColumn="0" w:noHBand="0" w:noVBand="1"/>
+      </w:tblPr>
+      <w:tblGrid>
+        <w:gridCol w:w="4531"/>
+        <w:gridCol w:w="4531"/>
+      </w:tblGrid>
+      <w:tr>
+        <w:trPr>
+          <w:cnfStyle w:val="100000000000" w:firstRow="1" w:lastRow="0" w:firstColumn="0" w:lastColumn="0" w:oddVBand="0" w:evenVBand="0" w:oddHBand="0" w:evenHBand="0" w:firstRowFirstColumn="0" w:firstRowLastColumn="0" w:lastRowFirstColumn="0" w:lastRowLastColumn="0"/>
+        </w:trPr>
+        <w:tc>
+          <w:tcPr>
+            <w:cnfStyle w:val="001000000000" w:firstRow="0" w:lastRow="0" w:firstColumn="1" w:lastColumn="0" w:oddVBand="0" w:evenVBand="0" w:oddHBand="0" w:evenHBand="0" w:firstRowFirstColumn="0" w:firstRowLastColumn="0" w:lastRowFirstColumn="0" w:lastRowLastColumn="0"/>
+            <w:tcW w:w="4531" w:type="dxa"/>
+          </w:tcPr>
+          <w:p>
+            <w:r>
+              <w:lastRenderedPageBreak/>
+              <w:t>Nome del caso d’uso</w:t>
+            </w:r>
+          </w:p>
+        </w:tc>
+        <w:tc>
+          <w:tcPr>
+            <w:tcW w:w="4531" w:type="dxa"/>
+          </w:tcPr>
+          <w:p>
+            <w:pPr>
+              <w:cnfStyle w:val="100000000000" w:firstRow="1" w:lastRow="0" w:firstColumn="0" w:lastColumn="0" w:oddVBand="0" w:evenVBand="0" w:oddHBand="0" w:evenHBand="0" w:firstRowFirstColumn="0" w:firstRowLastColumn="0" w:lastRowFirstColumn="0" w:lastRowLastColumn="0"/>
+            </w:pPr>
+            <w:r>
+              <w:t>UC2/A: Crea template di test personalizzato</w:t>
+            </w:r>
+          </w:p>
+        </w:tc>
+      </w:tr>
+      <w:tr>
+        <w:trPr>
+          <w:cnfStyle w:val="000000100000" w:firstRow="0" w:lastRow="0" w:firstColumn="0" w:lastColumn="0" w:oddVBand="0" w:evenVBand="0" w:oddHBand="1" w:evenHBand="0" w:firstRowFirstColumn="0" w:firstRowLastColumn="0" w:lastRowFirstColumn="0" w:lastRowLastColumn="0"/>
+        </w:trPr>
+        <w:tc>
+          <w:tcPr>
+            <w:cnfStyle w:val="001000000000" w:firstRow="0" w:lastRow="0" w:firstColumn="1" w:lastColumn="0" w:oddVBand="0" w:evenVBand="0" w:oddHBand="0" w:evenHBand="0" w:firstRowFirstColumn="0" w:firstRowLastColumn="0" w:lastRowFirstColumn="0" w:lastRowLastColumn="0"/>
+            <w:tcW w:w="4531" w:type="dxa"/>
+          </w:tcPr>
+          <w:p>
+            <w:r>
+              <w:t>Portata</w:t>
+            </w:r>
+          </w:p>
+        </w:tc>
+        <w:tc>
+          <w:tcPr>
+            <w:tcW w:w="4531" w:type="dxa"/>
+          </w:tcPr>
+          <w:p>
+            <w:pPr>
+              <w:cnfStyle w:val="000000100000" w:firstRow="0" w:lastRow="0" w:firstColumn="0" w:lastColumn="0" w:oddVBand="0" w:evenVBand="0" w:oddHBand="1" w:evenHBand="0" w:firstRowFirstColumn="0" w:firstRowLastColumn="0" w:lastRowFirstColumn="0" w:lastRowLastColumn="0"/>
+            </w:pPr>
+            <w:r>
+              <w:t xml:space="preserve">Applicazione </w:t>
+            </w:r>
+            <w:proofErr w:type="spellStart"/>
+            <w:r>
+              <w:t>UniCTest</w:t>
+            </w:r>
+            <w:proofErr w:type="spellEnd"/>
+          </w:p>
+        </w:tc>
+      </w:tr>
+      <w:tr>
+        <w:tc>
+          <w:tcPr>
+            <w:cnfStyle w:val="001000000000" w:firstRow="0" w:lastRow="0" w:firstColumn="1" w:lastColumn="0" w:oddVBand="0" w:evenVBand="0" w:oddHBand="0" w:evenHBand="0" w:firstRowFirstColumn="0" w:firstRowLastColumn="0" w:lastRowFirstColumn="0" w:lastRowLastColumn="0"/>
+            <w:tcW w:w="4531" w:type="dxa"/>
+          </w:tcPr>
+          <w:p>
+            <w:r>
+              <w:t>Livello</w:t>
+            </w:r>
+          </w:p>
+        </w:tc>
+        <w:tc>
+          <w:tcPr>
+            <w:tcW w:w="4531" w:type="dxa"/>
+          </w:tcPr>
+          <w:p>
+            <w:pPr>
+              <w:cnfStyle w:val="000000000000" w:firstRow="0" w:lastRow="0" w:firstColumn="0" w:lastColumn="0" w:oddVBand="0" w:evenVBand="0" w:oddHBand="0" w:evenHBand="0" w:firstRowFirstColumn="0" w:firstRowLastColumn="0" w:lastRowFirstColumn="0" w:lastRowLastColumn="0"/>
+            </w:pPr>
+            <w:r>
+              <w:t>Obiettivo utente</w:t>
+            </w:r>
+          </w:p>
+        </w:tc>
+      </w:tr>
+      <w:tr>
+        <w:trPr>
+          <w:cnfStyle w:val="000000100000" w:firstRow="0" w:lastRow="0" w:firstColumn="0" w:lastColumn="0" w:oddVBand="0" w:evenVBand="0" w:oddHBand="1" w:evenHBand="0" w:firstRowFirstColumn="0" w:firstRowLastColumn="0" w:lastRowFirstColumn="0" w:lastRowLastColumn="0"/>
+        </w:trPr>
+        <w:tc>
+          <w:tcPr>
+            <w:cnfStyle w:val="001000000000" w:firstRow="0" w:lastRow="0" w:firstColumn="1" w:lastColumn="0" w:oddVBand="0" w:evenVBand="0" w:oddHBand="0" w:evenHBand="0" w:firstRowFirstColumn="0" w:firstRowLastColumn="0" w:lastRowFirstColumn="0" w:lastRowLastColumn="0"/>
+            <w:tcW w:w="4531" w:type="dxa"/>
+          </w:tcPr>
+          <w:p>
+            <w:r>
+              <w:t>Attore primario</w:t>
+            </w:r>
+          </w:p>
+        </w:tc>
+        <w:tc>
+          <w:tcPr>
+            <w:tcW w:w="4531" w:type="dxa"/>
+          </w:tcPr>
+          <w:p>
+            <w:pPr>
+              <w:cnfStyle w:val="000000100000" w:firstRow="0" w:lastRow="0" w:firstColumn="0" w:lastColumn="0" w:oddVBand="0" w:evenVBand="0" w:oddHBand="1" w:evenHBand="0" w:firstRowFirstColumn="0" w:firstRowLastColumn="0" w:lastRowFirstColumn="0" w:lastRowLastColumn="0"/>
+            </w:pPr>
+            <w:r>
+              <w:t>Amministratore</w:t>
+            </w:r>
+          </w:p>
+        </w:tc>
+      </w:tr>
+      <w:tr>
+        <w:tc>
+          <w:tcPr>
+            <w:cnfStyle w:val="001000000000" w:firstRow="0" w:lastRow="0" w:firstColumn="1" w:lastColumn="0" w:oddVBand="0" w:evenVBand="0" w:oddHBand="0" w:evenHBand="0" w:firstRowFirstColumn="0" w:firstRowLastColumn="0" w:lastRowFirstColumn="0" w:lastRowLastColumn="0"/>
+            <w:tcW w:w="4531" w:type="dxa"/>
+          </w:tcPr>
+          <w:p>
+            <w:r>
+              <w:t>Parti interessate e interessi</w:t>
+            </w:r>
+          </w:p>
+        </w:tc>
+        <w:tc>
+          <w:tcPr>
+            <w:tcW w:w="4531" w:type="dxa"/>
+          </w:tcPr>
+          <w:p>
+            <w:pPr>
+              <w:cnfStyle w:val="000000000000" w:firstRow="0" w:lastRow="0" w:firstColumn="0" w:lastColumn="0" w:oddVBand="0" w:evenVBand="0" w:oddHBand="0" w:evenHBand="0" w:firstRowFirstColumn="0" w:firstRowLastColumn="0" w:lastRowFirstColumn="0" w:lastRowLastColumn="0"/>
+            </w:pPr>
+            <w:r>
+              <w:t>Amministratore: vuole creare simulazioni personalizzate per gli Studenti, quindi decide di creare un nuovo template.</w:t>
+            </w:r>
+          </w:p>
+        </w:tc>
+      </w:tr>
+      <w:tr>
+        <w:trPr>
+          <w:cnfStyle w:val="000000100000" w:firstRow="0" w:lastRow="0" w:firstColumn="0" w:lastColumn="0" w:oddVBand="0" w:evenVBand="0" w:oddHBand="1" w:evenHBand="0" w:firstRowFirstColumn="0" w:firstRowLastColumn="0" w:lastRowFirstColumn="0" w:lastRowLastColumn="0"/>
+        </w:trPr>
+        <w:tc>
+          <w:tcPr>
+            <w:cnfStyle w:val="001000000000" w:firstRow="0" w:lastRow="0" w:firstColumn="1" w:lastColumn="0" w:oddVBand="0" w:evenVBand="0" w:oddHBand="0" w:evenHBand="0" w:firstRowFirstColumn="0" w:firstRowLastColumn="0" w:lastRowFirstColumn="0" w:lastRowLastColumn="0"/>
+            <w:tcW w:w="4531" w:type="dxa"/>
+          </w:tcPr>
+          <w:p>
+            <w:r>
+              <w:t>Pre-condizioni</w:t>
+            </w:r>
+          </w:p>
+        </w:tc>
+        <w:tc>
+          <w:tcPr>
+            <w:tcW w:w="4531" w:type="dxa"/>
+          </w:tcPr>
+          <w:p>
+            <w:pPr>
+              <w:cnfStyle w:val="000000100000" w:firstRow="0" w:lastRow="0" w:firstColumn="0" w:lastColumn="0" w:oddVBand="0" w:evenVBand="0" w:oddHBand="1" w:evenHBand="0" w:firstRowFirstColumn="0" w:firstRowLastColumn="0" w:lastRowFirstColumn="0" w:lastRowLastColumn="0"/>
+            </w:pPr>
+            <w:r>
+              <w:t>L’Amministratore è autenticato nel Sistema.</w:t>
+            </w:r>
+          </w:p>
+        </w:tc>
+      </w:tr>
+      <w:tr>
+        <w:tc>
+          <w:tcPr>
+            <w:cnfStyle w:val="001000000000" w:firstRow="0" w:lastRow="0" w:firstColumn="1" w:lastColumn="0" w:oddVBand="0" w:evenVBand="0" w:oddHBand="0" w:evenHBand="0" w:firstRowFirstColumn="0" w:firstRowLastColumn="0" w:lastRowFirstColumn="0" w:lastRowLastColumn="0"/>
+            <w:tcW w:w="4531" w:type="dxa"/>
+          </w:tcPr>
+          <w:p>
+            <w:r>
+              <w:t>Post-condizioni (garanzia di successo)</w:t>
+            </w:r>
+          </w:p>
+        </w:tc>
+        <w:tc>
+          <w:tcPr>
+            <w:tcW w:w="4531" w:type="dxa"/>
+          </w:tcPr>
+          <w:p>
+            <w:pPr>
+              <w:cnfStyle w:val="000000000000" w:firstRow="0" w:lastRow="0" w:firstColumn="0" w:lastColumn="0" w:oddVBand="0" w:evenVBand="0" w:oddHBand="0" w:evenHBand="0" w:firstRowFirstColumn="0" w:firstRowLastColumn="0" w:lastRowFirstColumn="0" w:lastRowLastColumn="0"/>
+            </w:pPr>
+            <w:r>
+              <w:t>L’Amministratore ha creato con successo il template ufficiale, che è stato salvato nel Sistema e può essere utilizzato per le simulazioni.</w:t>
+            </w:r>
+          </w:p>
+        </w:tc>
+      </w:tr>
+      <w:tr>
+        <w:trPr>
+          <w:cnfStyle w:val="000000100000" w:firstRow="0" w:lastRow="0" w:firstColumn="0" w:lastColumn="0" w:oddVBand="0" w:evenVBand="0" w:oddHBand="1" w:evenHBand="0" w:firstRowFirstColumn="0" w:firstRowLastColumn="0" w:lastRowFirstColumn="0" w:lastRowLastColumn="0"/>
+        </w:trPr>
+        <w:tc>
+          <w:tcPr>
+            <w:cnfStyle w:val="001000000000" w:firstRow="0" w:lastRow="0" w:firstColumn="1" w:lastColumn="0" w:oddVBand="0" w:evenVBand="0" w:oddHBand="0" w:evenHBand="0" w:firstRowFirstColumn="0" w:firstRowLastColumn="0" w:lastRowFirstColumn="0" w:lastRowLastColumn="0"/>
+            <w:tcW w:w="4531" w:type="dxa"/>
+          </w:tcPr>
+          <w:p>
+            <w:r>
+              <w:t>Scenario principale di successo</w:t>
+            </w:r>
+          </w:p>
+        </w:tc>
+        <w:tc>
+          <w:tcPr>
+            <w:tcW w:w="4531" w:type="dxa"/>
+          </w:tcPr>
+          <w:p>
+            <w:pPr>
+              <w:cnfStyle w:val="000000100000" w:firstRow="0" w:lastRow="0" w:firstColumn="0" w:lastColumn="0" w:oddVBand="0" w:evenVBand="0" w:oddHBand="1" w:evenHBand="0" w:firstRowFirstColumn="0" w:firstRowLastColumn="0" w:lastRowFirstColumn="0" w:lastRowLastColumn="0"/>
+              <w:rPr>
+                <w:b/>
+                <w:bCs/>
+              </w:rPr>
+            </w:pPr>
+            <w:r>
+              <w:t>1. L’Amministratore vuole creare un nuovo template.</w:t>
+            </w:r>
+          </w:p>
+          <w:p>
+            <w:pPr>
+              <w:cnfStyle w:val="000000100000" w:firstRow="0" w:lastRow="0" w:firstColumn="0" w:lastColumn="0" w:oddVBand="0" w:evenVBand="0" w:oddHBand="1" w:evenHBand="0" w:firstRowFirstColumn="0" w:firstRowLastColumn="0" w:lastRowFirstColumn="0" w:lastRowLastColumn="0"/>
+              <w:rPr>
+                <w:b/>
+                <w:bCs/>
+              </w:rPr>
+            </w:pPr>
+            <w:r>
+              <w:t>2. L’Amministratore sceglie l’attività “Crea template ufficiale” e inserisce il nome del template ufficiale che deve inserire nel Sistema. Il Sistema registra le informazioni inserite.</w:t>
+            </w:r>
+          </w:p>
+          <w:p>
+            <w:pPr>
+              <w:cnfStyle w:val="000000100000" w:firstRow="0" w:lastRow="0" w:firstColumn="0" w:lastColumn="0" w:oddVBand="0" w:evenVBand="0" w:oddHBand="1" w:evenHBand="0" w:firstRowFirstColumn="0" w:firstRowLastColumn="0" w:lastRowFirstColumn="0" w:lastRowLastColumn="0"/>
+            </w:pPr>
+            <w:r>
+              <w:t>3. L’Amministratore inserisce:</w:t>
+            </w:r>
+          </w:p>
+          <w:p>
+            <w:pPr>
+              <w:pStyle w:val="Paragrafoelenco"/>
+              <w:numPr>
+                <w:ilvl w:val="0"/>
+                <w:numId w:val="25"/>
+              </w:numPr>
+              <w:cnfStyle w:val="000000100000" w:firstRow="0" w:lastRow="0" w:firstColumn="0" w:lastColumn="0" w:oddVBand="0" w:evenVBand="0" w:oddHBand="1" w:evenHBand="0" w:firstRowFirstColumn="0" w:firstRowLastColumn="0" w:lastRowFirstColumn="0" w:lastRowLastColumn="0"/>
+              <w:rPr>
+                <w:b/>
+                <w:bCs/>
+              </w:rPr>
+            </w:pPr>
+            <w:r>
+              <w:t>la fonte che ha stabilito le regole del test su cui il template ufficiale deve basarsi</w:t>
+            </w:r>
+          </w:p>
+          <w:p>
+            <w:pPr>
+              <w:pStyle w:val="Paragrafoelenco"/>
+              <w:numPr>
+                <w:ilvl w:val="0"/>
+                <w:numId w:val="24"/>
+              </w:numPr>
+              <w:cnfStyle w:val="000000100000" w:firstRow="0" w:lastRow="0" w:firstColumn="0" w:lastColumn="0" w:oddVBand="0" w:evenVBand="0" w:oddHBand="1" w:evenHBand="0" w:firstRowFirstColumn="0" w:firstRowLastColumn="0" w:lastRowFirstColumn="0" w:lastRowLastColumn="0"/>
+              <w:rPr>
+                <w:b/>
+                <w:bCs/>
+              </w:rPr>
+            </w:pPr>
+            <w:r>
+              <w:t>il formato dei quesiti (cioè il numero di risposte e il numero di risposte corrette per quesito)</w:t>
+            </w:r>
+          </w:p>
+          <w:p>
+            <w:pPr>
+              <w:pStyle w:val="Paragrafoelenco"/>
+              <w:numPr>
+                <w:ilvl w:val="0"/>
+                <w:numId w:val="24"/>
+              </w:numPr>
+              <w:cnfStyle w:val="000000100000" w:firstRow="0" w:lastRow="0" w:firstColumn="0" w:lastColumn="0" w:oddVBand="0" w:evenVBand="0" w:oddHBand="1" w:evenHBand="0" w:firstRowFirstColumn="0" w:firstRowLastColumn="0" w:lastRowFirstColumn="0" w:lastRowLastColumn="0"/>
+              <w:rPr>
+                <w:b/>
+                <w:bCs/>
+              </w:rPr>
+            </w:pPr>
+            <w:r>
+              <w:t>il punteggio attribuito ad un singolo quesito (nel caso di risposta corretta, risposta errata e risposta non data)</w:t>
+            </w:r>
+          </w:p>
+          <w:p>
+            <w:pPr>
+              <w:pStyle w:val="Paragrafoelenco"/>
+              <w:numPr>
+                <w:ilvl w:val="0"/>
+                <w:numId w:val="24"/>
+              </w:numPr>
+              <w:cnfStyle w:val="000000100000" w:firstRow="0" w:lastRow="0" w:firstColumn="0" w:lastColumn="0" w:oddVBand="0" w:evenVBand="0" w:oddHBand="1" w:evenHBand="0" w:firstRowFirstColumn="0" w:firstRowLastColumn="0" w:lastRowFirstColumn="0" w:lastRowLastColumn="0"/>
+              <w:rPr>
+                <w:b/>
+                <w:bCs/>
+              </w:rPr>
+            </w:pPr>
+            <w:r>
+              <w:t>il tempo totale previsto dal test ufficiale.</w:t>
+            </w:r>
+          </w:p>
+          <w:p>
+            <w:pPr>
+              <w:cnfStyle w:val="000000100000" w:firstRow="0" w:lastRow="0" w:firstColumn="0" w:lastColumn="0" w:oddVBand="0" w:evenVBand="0" w:oddHBand="1" w:evenHBand="0" w:firstRowFirstColumn="0" w:firstRowLastColumn="0" w:lastRowFirstColumn="0" w:lastRowLastColumn="0"/>
+              <w:rPr>
+                <w:b/>
+                <w:bCs/>
+              </w:rPr>
+            </w:pPr>
+            <w:r>
+              <w:t>Il Sistema registra le informazioni inserite.</w:t>
+            </w:r>
+          </w:p>
+          <w:p>
+            <w:pPr>
+              <w:cnfStyle w:val="000000100000" w:firstRow="0" w:lastRow="0" w:firstColumn="0" w:lastColumn="0" w:oddVBand="0" w:evenVBand="0" w:oddHBand="1" w:evenHBand="0" w:firstRowFirstColumn="0" w:firstRowLastColumn="0" w:lastRowFirstColumn="0" w:lastRowLastColumn="0"/>
+            </w:pPr>
+            <w:r>
+              <w:t>4. L’Amministratore inserisce il nome della materia che deve essere inserita nel Test.</w:t>
+            </w:r>
+          </w:p>
+          <w:p>
+            <w:pPr>
+              <w:cnfStyle w:val="000000100000" w:firstRow="0" w:lastRow="0" w:firstColumn="0" w:lastColumn="0" w:oddVBand="0" w:evenVBand="0" w:oddHBand="1" w:evenHBand="0" w:firstRowFirstColumn="0" w:firstRowLastColumn="0" w:lastRowFirstColumn="0" w:lastRowLastColumn="0"/>
+              <w:rPr>
+                <w:b/>
+                <w:bCs/>
+              </w:rPr>
+            </w:pPr>
+            <w:r>
+              <w:t>5. L’Amministratore seleziona il numero di quesiti previsti per la materia selezionata. Il Sistema registra le informazioni inserite.</w:t>
+            </w:r>
+          </w:p>
+          <w:p>
+            <w:pPr>
+              <w:cnfStyle w:val="000000100000" w:firstRow="0" w:lastRow="0" w:firstColumn="0" w:lastColumn="0" w:oddVBand="0" w:evenVBand="0" w:oddHBand="1" w:evenHBand="0" w:firstRowFirstColumn="0" w:firstRowLastColumn="0" w:lastRowFirstColumn="0" w:lastRowLastColumn="0"/>
+              <w:rPr>
+                <w:b/>
+                <w:bCs/>
+                <w:i/>
+                <w:iCs/>
+              </w:rPr>
+            </w:pPr>
+            <w:r>
+              <w:rPr>
+                <w:i/>
+                <w:iCs/>
+              </w:rPr>
+              <w:t>I passi 4, 5 e 6 vengono ripetuti finché serve.</w:t>
+            </w:r>
+          </w:p>
+          <w:p>
+            <w:pPr>
+              <w:cnfStyle w:val="000000100000" w:firstRow="0" w:lastRow="0" w:firstColumn="0" w:lastColumn="0" w:oddVBand="0" w:evenVBand="0" w:oddHBand="1" w:evenHBand="0" w:firstRowFirstColumn="0" w:firstRowLastColumn="0" w:lastRowFirstColumn="0" w:lastRowLastColumn="0"/>
+            </w:pPr>
+            <w:r>
+              <w:t>6. L’Amministratore indica di aver finito.</w:t>
+            </w:r>
+          </w:p>
+        </w:tc>
+      </w:tr>
+      <w:tr>
+        <w:tc>
+          <w:tcPr>
+            <w:cnfStyle w:val="001000000000" w:firstRow="0" w:lastRow="0" w:firstColumn="1" w:lastColumn="0" w:oddVBand="0" w:evenVBand="0" w:oddHBand="0" w:evenHBand="0" w:firstRowFirstColumn="0" w:firstRowLastColumn="0" w:lastRowFirstColumn="0" w:lastRowLastColumn="0"/>
+            <w:tcW w:w="4531" w:type="dxa"/>
+          </w:tcPr>
+          <w:p>
+            <w:r>
+              <w:t>Estensioni</w:t>
+            </w:r>
+          </w:p>
+        </w:tc>
+        <w:tc>
+          <w:tcPr>
+            <w:tcW w:w="4531" w:type="dxa"/>
+          </w:tcPr>
+          <w:p>
+            <w:pPr>
+              <w:cnfStyle w:val="000000000000" w:firstRow="0" w:lastRow="0" w:firstColumn="0" w:lastColumn="0" w:oddVBand="0" w:evenVBand="0" w:oddHBand="0" w:evenHBand="0" w:firstRowFirstColumn="0" w:firstRowLastColumn="0" w:lastRowFirstColumn="0" w:lastRowLastColumn="0"/>
+            </w:pPr>
+            <w:r>
+              <w:rPr>
+                <w:b/>
+                <w:bCs/>
+              </w:rPr>
+              <w:t>*a.</w:t>
+            </w:r>
+            <w:r>
+              <w:t xml:space="preserve"> In un qualsiasi momento il Sistema fallisce e si arresta improvvisamente.</w:t>
+            </w:r>
+          </w:p>
+          <w:p>
+            <w:pPr>
+              <w:pStyle w:val="Paragrafoelenco"/>
+              <w:numPr>
+                <w:ilvl w:val="0"/>
+                <w:numId w:val="22"/>
+              </w:numPr>
+              <w:cnfStyle w:val="000000000000" w:firstRow="0" w:lastRow="0" w:firstColumn="0" w:lastColumn="0" w:oddVBand="0" w:evenVBand="0" w:oddHBand="0" w:evenHBand="0" w:firstRowFirstColumn="0" w:firstRowLastColumn="0" w:lastRowFirstColumn="0" w:lastRowLastColumn="0"/>
+            </w:pPr>
+            <w:r>
+              <w:t xml:space="preserve">L’Amministratore </w:t>
+            </w:r>
+            <w:r>
+              <w:t>riavvia il software.</w:t>
+            </w:r>
+          </w:p>
+          <w:p>
+            <w:pPr>
+              <w:pStyle w:val="Paragrafoelenco"/>
+              <w:numPr>
+                <w:ilvl w:val="0"/>
+                <w:numId w:val="22"/>
+              </w:numPr>
+              <w:cnfStyle w:val="000000000000" w:firstRow="0" w:lastRow="0" w:firstColumn="0" w:lastColumn="0" w:oddVBand="0" w:evenVBand="0" w:oddHBand="0" w:evenHBand="0" w:firstRowFirstColumn="0" w:firstRowLastColumn="0" w:lastRowFirstColumn="0" w:lastRowLastColumn="0"/>
+            </w:pPr>
+            <w:r>
+              <w:t>Il Sistema ripristina lo stato.</w:t>
+            </w:r>
+          </w:p>
+        </w:tc>
+      </w:tr>
+      <w:tr>
+        <w:trPr>
+          <w:cnfStyle w:val="000000100000" w:firstRow="0" w:lastRow="0" w:firstColumn="0" w:lastColumn="0" w:oddVBand="0" w:evenVBand="0" w:oddHBand="1" w:evenHBand="0" w:firstRowFirstColumn="0" w:firstRowLastColumn="0" w:lastRowFirstColumn="0" w:lastRowLastColumn="0"/>
+        </w:trPr>
+        <w:tc>
+          <w:tcPr>
+            <w:cnfStyle w:val="001000000000" w:firstRow="0" w:lastRow="0" w:firstColumn="1" w:lastColumn="0" w:oddVBand="0" w:evenVBand="0" w:oddHBand="0" w:evenHBand="0" w:firstRowFirstColumn="0" w:firstRowLastColumn="0" w:lastRowFirstColumn="0" w:lastRowLastColumn="0"/>
+            <w:tcW w:w="4531" w:type="dxa"/>
+          </w:tcPr>
+          <w:p>
+            <w:r>
+              <w:t>Requisiti speciali</w:t>
+            </w:r>
+          </w:p>
+        </w:tc>
+        <w:tc>
+          <w:tcPr>
+            <w:tcW w:w="4531" w:type="dxa"/>
+          </w:tcPr>
+          <w:p>
+            <w:pPr>
+              <w:cnfStyle w:val="000000100000" w:firstRow="0" w:lastRow="0" w:firstColumn="0" w:lastColumn="0" w:oddVBand="0" w:evenVBand="0" w:oddHBand="1" w:evenHBand="0" w:firstRowFirstColumn="0" w:firstRowLastColumn="0" w:lastRowFirstColumn="0" w:lastRowLastColumn="0"/>
+            </w:pPr>
+            <w:r>
+              <w:t>Il Sistema deve offrire un’interfaccia user-friendly.</w:t>
+            </w:r>
+          </w:p>
+        </w:tc>
+      </w:tr>
+      <w:tr>
+        <w:tc>
+          <w:tcPr>
+            <w:cnfStyle w:val="001000000000" w:firstRow="0" w:lastRow="0" w:firstColumn="1" w:lastColumn="0" w:oddVBand="0" w:evenVBand="0" w:oddHBand="0" w:evenHBand="0" w:firstRowFirstColumn="0" w:firstRowLastColumn="0" w:lastRowFirstColumn="0" w:lastRowLastColumn="0"/>
+            <w:tcW w:w="4531" w:type="dxa"/>
+          </w:tcPr>
+          <w:p>
+            <w:pPr>
+              <w:rPr>
+                <w:b w:val="0"/>
+                <w:bCs w:val="0"/>
+              </w:rPr>
+            </w:pPr>
+            <w:r>
+              <w:lastRenderedPageBreak/>
+              <w:t>Elenco delle varianti tecnologiche e dei dati</w:t>
+            </w:r>
+          </w:p>
+        </w:tc>
+        <w:tc>
+          <w:tcPr>
+            <w:tcW w:w="4531" w:type="dxa"/>
+          </w:tcPr>
+          <w:p>
+            <w:pPr>
+              <w:cnfStyle w:val="000000000000" w:firstRow="0" w:lastRow="0" w:firstColumn="0" w:lastColumn="0" w:oddVBand="0" w:evenVBand="0" w:oddHBand="0" w:evenHBand="0" w:firstRowFirstColumn="0" w:firstRowLastColumn="0" w:lastRowFirstColumn="0" w:lastRowLastColumn="0"/>
+            </w:pPr>
+          </w:p>
+        </w:tc>
+      </w:tr>
+      <w:tr>
+        <w:trPr>
+          <w:cnfStyle w:val="000000100000" w:firstRow="0" w:lastRow="0" w:firstColumn="0" w:lastColumn="0" w:oddVBand="0" w:evenVBand="0" w:oddHBand="1" w:evenHBand="0" w:firstRowFirstColumn="0" w:firstRowLastColumn="0" w:lastRowFirstColumn="0" w:lastRowLastColumn="0"/>
+        </w:trPr>
+        <w:tc>
+          <w:tcPr>
+            <w:cnfStyle w:val="001000000000" w:firstRow="0" w:lastRow="0" w:firstColumn="1" w:lastColumn="0" w:oddVBand="0" w:evenVBand="0" w:oddHBand="0" w:evenHBand="0" w:firstRowFirstColumn="0" w:firstRowLastColumn="0" w:lastRowFirstColumn="0" w:lastRowLastColumn="0"/>
+            <w:tcW w:w="4531" w:type="dxa"/>
+          </w:tcPr>
+          <w:p>
+            <w:r>
+              <w:t>Frequenza di ripetizione</w:t>
+            </w:r>
+          </w:p>
+        </w:tc>
+        <w:tc>
+          <w:tcPr>
+            <w:tcW w:w="4531" w:type="dxa"/>
+          </w:tcPr>
+          <w:p>
+            <w:pPr>
+              <w:cnfStyle w:val="000000100000" w:firstRow="0" w:lastRow="0" w:firstColumn="0" w:lastColumn="0" w:oddVBand="0" w:evenVBand="0" w:oddHBand="1" w:evenHBand="0" w:firstRowFirstColumn="0" w:firstRowLastColumn="0" w:lastRowFirstColumn="0" w:lastRowLastColumn="0"/>
+            </w:pPr>
+            <w:r>
+              <w:t>Bassa.</w:t>
+            </w:r>
+            <w:r>
+              <w:t xml:space="preserve"> In genere, esecuzione su base semestrale o trimestrale.</w:t>
+            </w:r>
+          </w:p>
+        </w:tc>
+      </w:tr>
+      <w:tr>
+        <w:tc>
+          <w:tcPr>
+            <w:cnfStyle w:val="001000000000" w:firstRow="0" w:lastRow="0" w:firstColumn="1" w:lastColumn="0" w:oddVBand="0" w:evenVBand="0" w:oddHBand="0" w:evenHBand="0" w:firstRowFirstColumn="0" w:firstRowLastColumn="0" w:lastRowFirstColumn="0" w:lastRowLastColumn="0"/>
+            <w:tcW w:w="4531" w:type="dxa"/>
+          </w:tcPr>
+          <w:p>
+            <w:r>
+              <w:t>Varie</w:t>
+            </w:r>
+          </w:p>
+        </w:tc>
+        <w:tc>
+          <w:tcPr>
+            <w:tcW w:w="4531" w:type="dxa"/>
+          </w:tcPr>
+          <w:p>
+            <w:pPr>
+              <w:cnfStyle w:val="000000000000" w:firstRow="0" w:lastRow="0" w:firstColumn="0" w:lastColumn="0" w:oddVBand="0" w:evenVBand="0" w:oddHBand="0" w:evenHBand="0" w:firstRowFirstColumn="0" w:firstRowLastColumn="0" w:lastRowFirstColumn="0" w:lastRowLastColumn="0"/>
+            </w:pPr>
+          </w:p>
+        </w:tc>
+      </w:tr>
+    </w:tbl>
+    <w:p/>
     <w:sectPr>
       <w:pgSz w:w="11906" w:h="16838"/>
       <w:pgMar w:top="1417" w:right="1417" w:bottom="1134" w:left="1417" w:header="708" w:footer="708" w:gutter="0"/>
@@ -4522,6 +3644,119 @@
     </w:lvl>
   </w:abstractNum>
   <w:abstractNum w:abstractNumId="5" w15:restartNumberingAfterBreak="0">
+    <w:nsid w:val="1FC73CDF"/>
+    <w:multiLevelType w:val="hybridMultilevel"/>
+    <w:tmpl w:val="EBA0F7BC"/>
+    <w:lvl w:ilvl="0" w:tplc="04100001">
+      <w:start w:val="1"/>
+      <w:numFmt w:val="bullet"/>
+      <w:lvlText w:val=""/>
+      <w:lvlJc w:val="left"/>
+      <w:pPr>
+        <w:ind w:left="720" w:hanging="360"/>
+      </w:pPr>
+      <w:rPr>
+        <w:rFonts w:ascii="Symbol" w:hAnsi="Symbol" w:hint="default"/>
+      </w:rPr>
+    </w:lvl>
+    <w:lvl w:ilvl="1" w:tplc="04100003" w:tentative="1">
+      <w:start w:val="1"/>
+      <w:numFmt w:val="bullet"/>
+      <w:lvlText w:val="o"/>
+      <w:lvlJc w:val="left"/>
+      <w:pPr>
+        <w:ind w:left="1440" w:hanging="360"/>
+      </w:pPr>
+      <w:rPr>
+        <w:rFonts w:ascii="Courier New" w:hAnsi="Courier New" w:cs="Courier New" w:hint="default"/>
+      </w:rPr>
+    </w:lvl>
+    <w:lvl w:ilvl="2" w:tplc="04100005" w:tentative="1">
+      <w:start w:val="1"/>
+      <w:numFmt w:val="bullet"/>
+      <w:lvlText w:val=""/>
+      <w:lvlJc w:val="left"/>
+      <w:pPr>
+        <w:ind w:left="2160" w:hanging="360"/>
+      </w:pPr>
+      <w:rPr>
+        <w:rFonts w:ascii="Wingdings" w:hAnsi="Wingdings" w:hint="default"/>
+      </w:rPr>
+    </w:lvl>
+    <w:lvl w:ilvl="3" w:tplc="04100001" w:tentative="1">
+      <w:start w:val="1"/>
+      <w:numFmt w:val="bullet"/>
+      <w:lvlText w:val=""/>
+      <w:lvlJc w:val="left"/>
+      <w:pPr>
+        <w:ind w:left="2880" w:hanging="360"/>
+      </w:pPr>
+      <w:rPr>
+        <w:rFonts w:ascii="Symbol" w:hAnsi="Symbol" w:hint="default"/>
+      </w:rPr>
+    </w:lvl>
+    <w:lvl w:ilvl="4" w:tplc="04100003" w:tentative="1">
+      <w:start w:val="1"/>
+      <w:numFmt w:val="bullet"/>
+      <w:lvlText w:val="o"/>
+      <w:lvlJc w:val="left"/>
+      <w:pPr>
+        <w:ind w:left="3600" w:hanging="360"/>
+      </w:pPr>
+      <w:rPr>
+        <w:rFonts w:ascii="Courier New" w:hAnsi="Courier New" w:cs="Courier New" w:hint="default"/>
+      </w:rPr>
+    </w:lvl>
+    <w:lvl w:ilvl="5" w:tplc="04100005" w:tentative="1">
+      <w:start w:val="1"/>
+      <w:numFmt w:val="bullet"/>
+      <w:lvlText w:val=""/>
+      <w:lvlJc w:val="left"/>
+      <w:pPr>
+        <w:ind w:left="4320" w:hanging="360"/>
+      </w:pPr>
+      <w:rPr>
+        <w:rFonts w:ascii="Wingdings" w:hAnsi="Wingdings" w:hint="default"/>
+      </w:rPr>
+    </w:lvl>
+    <w:lvl w:ilvl="6" w:tplc="04100001" w:tentative="1">
+      <w:start w:val="1"/>
+      <w:numFmt w:val="bullet"/>
+      <w:lvlText w:val=""/>
+      <w:lvlJc w:val="left"/>
+      <w:pPr>
+        <w:ind w:left="5040" w:hanging="360"/>
+      </w:pPr>
+      <w:rPr>
+        <w:rFonts w:ascii="Symbol" w:hAnsi="Symbol" w:hint="default"/>
+      </w:rPr>
+    </w:lvl>
+    <w:lvl w:ilvl="7" w:tplc="04100003" w:tentative="1">
+      <w:start w:val="1"/>
+      <w:numFmt w:val="bullet"/>
+      <w:lvlText w:val="o"/>
+      <w:lvlJc w:val="left"/>
+      <w:pPr>
+        <w:ind w:left="5760" w:hanging="360"/>
+      </w:pPr>
+      <w:rPr>
+        <w:rFonts w:ascii="Courier New" w:hAnsi="Courier New" w:cs="Courier New" w:hint="default"/>
+      </w:rPr>
+    </w:lvl>
+    <w:lvl w:ilvl="8" w:tplc="04100005" w:tentative="1">
+      <w:start w:val="1"/>
+      <w:numFmt w:val="bullet"/>
+      <w:lvlText w:val=""/>
+      <w:lvlJc w:val="left"/>
+      <w:pPr>
+        <w:ind w:left="6480" w:hanging="360"/>
+      </w:pPr>
+      <w:rPr>
+        <w:rFonts w:ascii="Wingdings" w:hAnsi="Wingdings" w:hint="default"/>
+      </w:rPr>
+    </w:lvl>
+  </w:abstractNum>
+  <w:abstractNum w:abstractNumId="6" w15:restartNumberingAfterBreak="0">
     <w:nsid w:val="35EA7E7A"/>
     <w:multiLevelType w:val="multilevel"/>
     <w:tmpl w:val="0F06DBF6"/>
@@ -4670,7 +3905,7 @@
       </w:rPr>
     </w:lvl>
   </w:abstractNum>
-  <w:abstractNum w:abstractNumId="6" w15:restartNumberingAfterBreak="0">
+  <w:abstractNum w:abstractNumId="7" w15:restartNumberingAfterBreak="0">
     <w:nsid w:val="3DBC0CD8"/>
     <w:multiLevelType w:val="multilevel"/>
     <w:tmpl w:val="0F06DBF6"/>
@@ -4819,7 +4054,7 @@
       </w:rPr>
     </w:lvl>
   </w:abstractNum>
-  <w:abstractNum w:abstractNumId="7" w15:restartNumberingAfterBreak="0">
+  <w:abstractNum w:abstractNumId="8" w15:restartNumberingAfterBreak="0">
     <w:nsid w:val="400F3564"/>
     <w:multiLevelType w:val="multilevel"/>
     <w:tmpl w:val="0F06DBF6"/>
@@ -4968,7 +4203,7 @@
       </w:rPr>
     </w:lvl>
   </w:abstractNum>
-  <w:abstractNum w:abstractNumId="8" w15:restartNumberingAfterBreak="0">
+  <w:abstractNum w:abstractNumId="9" w15:restartNumberingAfterBreak="0">
     <w:nsid w:val="4475112B"/>
     <w:multiLevelType w:val="hybridMultilevel"/>
     <w:tmpl w:val="4CA8253C"/>
@@ -5054,7 +4289,7 @@
       </w:pPr>
     </w:lvl>
   </w:abstractNum>
-  <w:abstractNum w:abstractNumId="9" w15:restartNumberingAfterBreak="0">
+  <w:abstractNum w:abstractNumId="10" w15:restartNumberingAfterBreak="0">
     <w:nsid w:val="44FF20B5"/>
     <w:multiLevelType w:val="hybridMultilevel"/>
     <w:tmpl w:val="ADE84D02"/>
@@ -5167,7 +4402,7 @@
       </w:rPr>
     </w:lvl>
   </w:abstractNum>
-  <w:abstractNum w:abstractNumId="10" w15:restartNumberingAfterBreak="0">
+  <w:abstractNum w:abstractNumId="11" w15:restartNumberingAfterBreak="0">
     <w:nsid w:val="49771505"/>
     <w:multiLevelType w:val="hybridMultilevel"/>
     <w:tmpl w:val="CF1ACADC"/>
@@ -5280,7 +4515,7 @@
       </w:rPr>
     </w:lvl>
   </w:abstractNum>
-  <w:abstractNum w:abstractNumId="11" w15:restartNumberingAfterBreak="0">
+  <w:abstractNum w:abstractNumId="12" w15:restartNumberingAfterBreak="0">
     <w:nsid w:val="49B84D4E"/>
     <w:multiLevelType w:val="hybridMultilevel"/>
     <w:tmpl w:val="B930F874"/>
@@ -5393,7 +4628,7 @@
       </w:rPr>
     </w:lvl>
   </w:abstractNum>
-  <w:abstractNum w:abstractNumId="12" w15:restartNumberingAfterBreak="0">
+  <w:abstractNum w:abstractNumId="13" w15:restartNumberingAfterBreak="0">
     <w:nsid w:val="529C6C76"/>
     <w:multiLevelType w:val="hybridMultilevel"/>
     <w:tmpl w:val="6C7090A4"/>
@@ -5506,7 +4741,7 @@
       </w:rPr>
     </w:lvl>
   </w:abstractNum>
-  <w:abstractNum w:abstractNumId="13" w15:restartNumberingAfterBreak="0">
+  <w:abstractNum w:abstractNumId="14" w15:restartNumberingAfterBreak="0">
     <w:nsid w:val="57C15488"/>
     <w:multiLevelType w:val="hybridMultilevel"/>
     <w:tmpl w:val="565A30A4"/>
@@ -5619,7 +4854,7 @@
       </w:rPr>
     </w:lvl>
   </w:abstractNum>
-  <w:abstractNum w:abstractNumId="14" w15:restartNumberingAfterBreak="0">
+  <w:abstractNum w:abstractNumId="15" w15:restartNumberingAfterBreak="0">
     <w:nsid w:val="5A5423B0"/>
     <w:multiLevelType w:val="hybridMultilevel"/>
     <w:tmpl w:val="4CA8253C"/>
@@ -5705,7 +4940,7 @@
       </w:pPr>
     </w:lvl>
   </w:abstractNum>
-  <w:abstractNum w:abstractNumId="15" w15:restartNumberingAfterBreak="0">
+  <w:abstractNum w:abstractNumId="16" w15:restartNumberingAfterBreak="0">
     <w:nsid w:val="61CB620F"/>
     <w:multiLevelType w:val="hybridMultilevel"/>
     <w:tmpl w:val="3558D5D6"/>
@@ -5818,7 +5053,7 @@
       </w:rPr>
     </w:lvl>
   </w:abstractNum>
-  <w:abstractNum w:abstractNumId="16" w15:restartNumberingAfterBreak="0">
+  <w:abstractNum w:abstractNumId="17" w15:restartNumberingAfterBreak="0">
     <w:nsid w:val="66300C42"/>
     <w:multiLevelType w:val="hybridMultilevel"/>
     <w:tmpl w:val="4CA8253C"/>
@@ -5904,7 +5139,7 @@
       </w:pPr>
     </w:lvl>
   </w:abstractNum>
-  <w:abstractNum w:abstractNumId="17" w15:restartNumberingAfterBreak="0">
+  <w:abstractNum w:abstractNumId="18" w15:restartNumberingAfterBreak="0">
     <w:nsid w:val="68EE46E4"/>
     <w:multiLevelType w:val="hybridMultilevel"/>
     <w:tmpl w:val="0FB4DB74"/>
@@ -5993,7 +5228,7 @@
       </w:pPr>
     </w:lvl>
   </w:abstractNum>
-  <w:abstractNum w:abstractNumId="18" w15:restartNumberingAfterBreak="0">
+  <w:abstractNum w:abstractNumId="19" w15:restartNumberingAfterBreak="0">
     <w:nsid w:val="6BA028ED"/>
     <w:multiLevelType w:val="hybridMultilevel"/>
     <w:tmpl w:val="75AE1B9C"/>
@@ -6079,7 +5314,7 @@
       </w:pPr>
     </w:lvl>
   </w:abstractNum>
-  <w:abstractNum w:abstractNumId="19" w15:restartNumberingAfterBreak="0">
+  <w:abstractNum w:abstractNumId="20" w15:restartNumberingAfterBreak="0">
     <w:nsid w:val="6F253660"/>
     <w:multiLevelType w:val="hybridMultilevel"/>
     <w:tmpl w:val="61849376"/>
@@ -6192,7 +5427,7 @@
       </w:rPr>
     </w:lvl>
   </w:abstractNum>
-  <w:abstractNum w:abstractNumId="20" w15:restartNumberingAfterBreak="0">
+  <w:abstractNum w:abstractNumId="21" w15:restartNumberingAfterBreak="0">
     <w:nsid w:val="749E2CAE"/>
     <w:multiLevelType w:val="hybridMultilevel"/>
     <w:tmpl w:val="86D89DDE"/>
@@ -6305,7 +5540,7 @@
       </w:rPr>
     </w:lvl>
   </w:abstractNum>
-  <w:abstractNum w:abstractNumId="21" w15:restartNumberingAfterBreak="0">
+  <w:abstractNum w:abstractNumId="22" w15:restartNumberingAfterBreak="0">
     <w:nsid w:val="75A32C93"/>
     <w:multiLevelType w:val="multilevel"/>
     <w:tmpl w:val="0F06DBF6"/>
@@ -6454,7 +5689,7 @@
       </w:rPr>
     </w:lvl>
   </w:abstractNum>
-  <w:abstractNum w:abstractNumId="22" w15:restartNumberingAfterBreak="0">
+  <w:abstractNum w:abstractNumId="23" w15:restartNumberingAfterBreak="0">
     <w:nsid w:val="761D14D2"/>
     <w:multiLevelType w:val="hybridMultilevel"/>
     <w:tmpl w:val="C922CB3A"/>
@@ -6567,7 +5802,7 @@
       </w:rPr>
     </w:lvl>
   </w:abstractNum>
-  <w:abstractNum w:abstractNumId="23" w15:restartNumberingAfterBreak="0">
+  <w:abstractNum w:abstractNumId="24" w15:restartNumberingAfterBreak="0">
     <w:nsid w:val="77DB6DF5"/>
     <w:multiLevelType w:val="hybridMultilevel"/>
     <w:tmpl w:val="4CA8253C"/>
@@ -6657,7 +5892,7 @@
     <w:abstractNumId w:val="3"/>
   </w:num>
   <w:num w:numId="2">
-    <w:abstractNumId w:val="13"/>
+    <w:abstractNumId w:val="14"/>
   </w:num>
   <w:num w:numId="3">
     <w:abstractNumId w:val="0"/>
@@ -6666,64 +5901,67 @@
     <w:abstractNumId w:val="1"/>
   </w:num>
   <w:num w:numId="5">
-    <w:abstractNumId w:val="12"/>
+    <w:abstractNumId w:val="13"/>
   </w:num>
   <w:num w:numId="6">
-    <w:abstractNumId w:val="9"/>
+    <w:abstractNumId w:val="10"/>
   </w:num>
   <w:num w:numId="7">
-    <w:abstractNumId w:val="17"/>
+    <w:abstractNumId w:val="18"/>
   </w:num>
   <w:num w:numId="8">
     <w:abstractNumId w:val="2"/>
   </w:num>
   <w:num w:numId="9">
-    <w:abstractNumId w:val="5"/>
+    <w:abstractNumId w:val="6"/>
   </w:num>
   <w:num w:numId="10">
-    <w:abstractNumId w:val="6"/>
+    <w:abstractNumId w:val="7"/>
   </w:num>
   <w:num w:numId="11">
-    <w:abstractNumId w:val="21"/>
+    <w:abstractNumId w:val="22"/>
   </w:num>
   <w:num w:numId="12">
-    <w:abstractNumId w:val="7"/>
+    <w:abstractNumId w:val="8"/>
   </w:num>
   <w:num w:numId="13">
+    <w:abstractNumId w:val="20"/>
+  </w:num>
+  <w:num w:numId="14">
+    <w:abstractNumId w:val="11"/>
+  </w:num>
+  <w:num w:numId="15">
     <w:abstractNumId w:val="19"/>
   </w:num>
-  <w:num w:numId="14">
-    <w:abstractNumId w:val="10"/>
-  </w:num>
-  <w:num w:numId="15">
-    <w:abstractNumId w:val="18"/>
-  </w:num>
   <w:num w:numId="16">
-    <w:abstractNumId w:val="23"/>
+    <w:abstractNumId w:val="24"/>
   </w:num>
   <w:num w:numId="17">
-    <w:abstractNumId w:val="8"/>
+    <w:abstractNumId w:val="9"/>
   </w:num>
   <w:num w:numId="18">
     <w:abstractNumId w:val="4"/>
   </w:num>
   <w:num w:numId="19">
-    <w:abstractNumId w:val="22"/>
+    <w:abstractNumId w:val="23"/>
   </w:num>
   <w:num w:numId="20">
-    <w:abstractNumId w:val="14"/>
+    <w:abstractNumId w:val="15"/>
   </w:num>
   <w:num w:numId="21">
-    <w:abstractNumId w:val="15"/>
+    <w:abstractNumId w:val="16"/>
   </w:num>
   <w:num w:numId="22">
-    <w:abstractNumId w:val="16"/>
+    <w:abstractNumId w:val="17"/>
   </w:num>
   <w:num w:numId="23">
-    <w:abstractNumId w:val="11"/>
+    <w:abstractNumId w:val="12"/>
   </w:num>
   <w:num w:numId="24">
-    <w:abstractNumId w:val="20"/>
+    <w:abstractNumId w:val="21"/>
+  </w:num>
+  <w:num w:numId="25">
+    <w:abstractNumId w:val="5"/>
   </w:num>
   <w:numIdMacAtCleanup w:val="12"/>
 </w:numbering>

</xml_diff>